<commit_message>
Updated Delivarable 1 finished
</commit_message>
<xml_diff>
--- a/deliverables/1/ReportTemplate.docx
+++ b/deliverables/1/ReportTemplate.docx
@@ -205,6 +205,24 @@
         </w:rPr>
         <w:t xml:space="preserve"> 1</w:t>
       </w:r>
+      <w:r>
+        <w:rPr>
+          <w:b/>
+          <w:color w:val="000000" w:themeColor="text1"/>
+          <w:sz w:val="40"/>
+          <w:szCs w:val="28"/>
+        </w:rPr>
+        <w:t xml:space="preserve">: </w:t>
+      </w:r>
+      <w:r>
+        <w:rPr>
+          <w:b/>
+          <w:color w:val="000000" w:themeColor="text1"/>
+          <w:sz w:val="40"/>
+          <w:szCs w:val="28"/>
+        </w:rPr>
+        <w:t>Test Plan and Traceability Matrix</w:t>
+      </w:r>
     </w:p>
     <w:p>
       <w:pPr>
@@ -237,6 +255,14 @@
           <w:sz w:val="36"/>
         </w:rPr>
         <w:t>Member 1 Name:</w:t>
+      </w:r>
+      <w:r>
+        <w:rPr>
+          <w:color w:val="000000" w:themeColor="text1"/>
+          <w:sz w:val="36"/>
+        </w:rPr>
+        <w:tab/>
+        <w:t>Tyler Lendon</w:t>
       </w:r>
     </w:p>
     <w:p>
@@ -288,19 +314,69 @@
       </w:r>
     </w:p>
     <w:p>
-      <w:r>
-        <w:t>Wri</w:t>
-      </w:r>
-      <w:r>
-        <w:t>te your introduction here.</w:t>
-      </w:r>
-    </w:p>
-    <w:p>
-      <w:r>
-        <w:br w:type="page"/>
+      <w:pPr>
+        <w:ind w:firstLine="360"/>
+      </w:pPr>
+      <w:r>
+        <w:tab/>
+      </w:r>
+      <w:r>
+        <w:t xml:space="preserve">I worry about thinking of test cases because I think of my test cases as being too simple for ones that I don’t find errors for.  Specifically, I think when writing test cases for requirements that I can’t find a defect with causes me to think my test case is too simple and shouldn’t be a test case. </w:t>
+      </w:r>
+    </w:p>
+    <w:p>
+      <w:pPr>
+        <w:ind w:firstLine="360"/>
+      </w:pPr>
+      <w:r>
+        <w:tab/>
+        <w:t>I first went to all inputs I could think of as the start of the program. That’s how I found the ctrl-z error exception. This is also how I found the defects for both “H” command and lower case “n” command.</w:t>
+      </w:r>
+      <w:r>
+        <w:t xml:space="preserve"> I’m surprised I didn’t find any other error entering single characters or inputting strings. Though, an exhaustive search for defects using strings is impossible.</w:t>
+      </w:r>
+    </w:p>
+    <w:p>
+      <w:pPr>
+        <w:ind w:firstLine="360"/>
+      </w:pPr>
+      <w:r>
+        <w:tab/>
+        <w:t xml:space="preserve">I considered the magical land as a room since it does not </w:t>
+      </w:r>
+      <w:proofErr w:type="gramStart"/>
+      <w:r>
+        <w:t>state</w:t>
+      </w:r>
+      <w:proofErr w:type="gramEnd"/>
+      <w:r>
+        <w:t xml:space="preserve"> what is considered a room. It even has a unique adjective to describe it since it is described as magical. Additionally, since its possible to walk into the magical land like you would a room was another reason, I decided it was a room. </w:t>
+      </w:r>
+    </w:p>
+    <w:p>
+      <w:pPr>
+        <w:ind w:firstLine="360"/>
+      </w:pPr>
+      <w:r>
+        <w:tab/>
+        <w:t xml:space="preserve">I had assumed that not many edge cases exist. A few of the ones I could think of would be when no items are collected, all items are collected, and going through </w:t>
+      </w:r>
+      <w:proofErr w:type="gramStart"/>
+      <w:r>
+        <w:t>all of</w:t>
+      </w:r>
+      <w:proofErr w:type="gramEnd"/>
+      <w:r>
+        <w:t xml:space="preserve"> the rooms would be edges.</w:t>
+      </w:r>
+      <w:r>
+        <w:t xml:space="preserve"> There are probably more, but I had not thought of what they would be.</w:t>
       </w:r>
       <w:bookmarkStart w:id="0" w:name="_GoBack"/>
       <w:bookmarkEnd w:id="0"/>
+      <w:r>
+        <w:br w:type="page"/>
+      </w:r>
     </w:p>
     <w:p>
       <w:pPr>
@@ -325,7 +401,184 @@
     </w:p>
     <w:p>
       <w:r>
-        <w:t>Write your traceability matrix here.</w:t>
+        <w:t>FUN-ITERATION</w:t>
+      </w:r>
+      <w:r>
+        <w:t>:</w:t>
+      </w:r>
+      <w:r>
+        <w:t xml:space="preserve"> </w:t>
+      </w:r>
+      <w:r>
+        <w:t>WALK-NORTH</w:t>
+      </w:r>
+      <w:r>
+        <w:t>-THROUGH-ALL-ROOMS</w:t>
+      </w:r>
+    </w:p>
+    <w:p>
+      <w:r>
+        <w:t>FUN-UNKNOWN-COMMAND</w:t>
+      </w:r>
+      <w:r>
+        <w:t>:</w:t>
+      </w:r>
+      <w:r>
+        <w:t xml:space="preserve"> </w:t>
+      </w:r>
+      <w:r>
+        <w:t>ENTER-CTRL-Z</w:t>
+      </w:r>
+    </w:p>
+    <w:p>
+      <w:r>
+        <w:t>FUN-INPUT-CAPS</w:t>
+      </w:r>
+      <w:r>
+        <w:t>:</w:t>
+      </w:r>
+      <w:r>
+        <w:t xml:space="preserve"> </w:t>
+      </w:r>
+      <w:r>
+        <w:t>ENTER-</w:t>
+      </w:r>
+      <w:r>
+        <w:t>LOWER</w:t>
+      </w:r>
+      <w:r>
+        <w:t>-</w:t>
+      </w:r>
+      <w:r>
+        <w:t>CASE</w:t>
+      </w:r>
+      <w:r>
+        <w:t>-</w:t>
+      </w:r>
+      <w:r>
+        <w:t>N</w:t>
+      </w:r>
+    </w:p>
+    <w:p>
+      <w:r>
+        <w:t>FUN-MOVE</w:t>
+      </w:r>
+      <w:r>
+        <w:t>:</w:t>
+      </w:r>
+      <w:r>
+        <w:t xml:space="preserve"> BEGINNING-MOVE-SOUTH</w:t>
+      </w:r>
+    </w:p>
+    <w:p>
+      <w:r>
+        <w:t>FUN-WIN</w:t>
+      </w:r>
+      <w:r>
+        <w:t>:</w:t>
+      </w:r>
+      <w:r>
+        <w:t xml:space="preserve"> </w:t>
+      </w:r>
+      <w:r>
+        <w:t>DRINK-AFTER-ALL-ITEMS</w:t>
+      </w:r>
+    </w:p>
+    <w:p>
+      <w:r>
+        <w:t>FUN-LOSE</w:t>
+      </w:r>
+      <w:r>
+        <w:t>:</w:t>
+      </w:r>
+      <w:r>
+        <w:t xml:space="preserve"> </w:t>
+      </w:r>
+      <w:r>
+        <w:t xml:space="preserve"> DRINK-</w:t>
+      </w:r>
+      <w:r>
+        <w:t>BEFORE-ANY-ITEMS</w:t>
+      </w:r>
+    </w:p>
+    <w:p>
+      <w:r>
+        <w:t>FUN-INVENTORY</w:t>
+      </w:r>
+      <w:r>
+        <w:t>:</w:t>
+      </w:r>
+      <w:r>
+        <w:t xml:space="preserve"> </w:t>
+      </w:r>
+      <w:r>
+        <w:t>CHECK-INVENTORY-EMPTY, CHECK-INVENTORY-FULL</w:t>
+      </w:r>
+    </w:p>
+    <w:p>
+      <w:r>
+        <w:t>FUN-LOOK</w:t>
+      </w:r>
+      <w:r>
+        <w:t>:</w:t>
+      </w:r>
+      <w:r>
+        <w:t xml:space="preserve"> </w:t>
+      </w:r>
+      <w:r>
+        <w:t>LOOK-</w:t>
+      </w:r>
+      <w:proofErr w:type="gramStart"/>
+      <w:r>
+        <w:t>FIRST-ROOM</w:t>
+      </w:r>
+      <w:proofErr w:type="gramEnd"/>
+    </w:p>
+    <w:p>
+      <w:r>
+        <w:t>FUN-HELP</w:t>
+      </w:r>
+      <w:r>
+        <w:t>:</w:t>
+      </w:r>
+      <w:r>
+        <w:t xml:space="preserve"> </w:t>
+      </w:r>
+      <w:r>
+        <w:t>ENTER-H</w:t>
+      </w:r>
+    </w:p>
+    <w:p>
+      <w:r>
+        <w:t>FUN-UNIQ-ROOM</w:t>
+      </w:r>
+      <w:r>
+        <w:t>:</w:t>
+      </w:r>
+      <w:r>
+        <w:t xml:space="preserve"> </w:t>
+      </w:r>
+      <w:proofErr w:type="gramStart"/>
+      <w:r>
+        <w:t>THIRD-ROOM</w:t>
+      </w:r>
+      <w:proofErr w:type="gramEnd"/>
+      <w:r>
+        <w:t>-ADJECTIVE</w:t>
+      </w:r>
+    </w:p>
+    <w:p>
+      <w:r>
+        <w:t>FUN-UNIQ-ROOM-FURNISHING</w:t>
+      </w:r>
+      <w:r>
+        <w:t>:</w:t>
+      </w:r>
+      <w:r>
+        <w:t xml:space="preserve"> </w:t>
+      </w:r>
+      <w:r>
+        <w:t>ENTER-MAGIC-LAND</w:t>
       </w:r>
       <w:r>
         <w:br w:type="page"/>
@@ -359,15 +612,1953 @@
     <w:p>
       <w:pPr>
         <w:rPr>
-          <w:b/>
-          <w:bCs/>
-        </w:rPr>
-      </w:pPr>
-      <w:r>
-        <w:t>Write your test cases here.</w:t>
-      </w:r>
-    </w:p>
-    <w:p>
+          <w:rFonts w:eastAsia="Times New Roman" w:cstheme="minorHAnsi"/>
+          <w:lang w:eastAsia="zh-CN"/>
+        </w:rPr>
+      </w:pPr>
+      <w:r>
+        <w:rPr>
+          <w:rFonts w:eastAsia="Times New Roman" w:cstheme="minorHAnsi"/>
+          <w:lang w:eastAsia="zh-CN"/>
+        </w:rPr>
+        <w:t>IDENTIFIER:</w:t>
+      </w:r>
+      <w:r>
+        <w:t xml:space="preserve"> </w:t>
+      </w:r>
+      <w:r>
+        <w:t>WALK-NORTH-THROUGH-ALL-ROOMS</w:t>
+      </w:r>
+    </w:p>
+    <w:p>
+      <w:pPr>
+        <w:rPr>
+          <w:rFonts w:eastAsia="Times New Roman" w:cstheme="minorHAnsi"/>
+          <w:lang w:eastAsia="zh-CN"/>
+        </w:rPr>
+      </w:pPr>
+      <w:r>
+        <w:rPr>
+          <w:rFonts w:eastAsia="Times New Roman" w:cstheme="minorHAnsi"/>
+          <w:lang w:eastAsia="zh-CN"/>
+        </w:rPr>
+        <w:t xml:space="preserve">TEST CASE: </w:t>
+      </w:r>
+      <w:r>
+        <w:rPr>
+          <w:rFonts w:eastAsia="Times New Roman" w:cstheme="minorHAnsi"/>
+          <w:lang w:eastAsia="zh-CN"/>
+        </w:rPr>
+        <w:t>FUN-ITERATION</w:t>
+      </w:r>
+    </w:p>
+    <w:p>
+      <w:pPr>
+        <w:rPr>
+          <w:rFonts w:eastAsia="Times New Roman" w:cstheme="minorHAnsi"/>
+          <w:lang w:eastAsia="zh-CN"/>
+        </w:rPr>
+      </w:pPr>
+      <w:r>
+        <w:rPr>
+          <w:rFonts w:eastAsia="Times New Roman" w:cstheme="minorHAnsi"/>
+          <w:lang w:eastAsia="zh-CN"/>
+        </w:rPr>
+        <w:t>PRECONDITIONS:</w:t>
+      </w:r>
+      <w:r>
+        <w:rPr>
+          <w:rFonts w:eastAsia="Times New Roman" w:cstheme="minorHAnsi"/>
+          <w:lang w:eastAsia="zh-CN"/>
+        </w:rPr>
+        <w:t xml:space="preserve"> Running on </w:t>
+      </w:r>
+      <w:r>
+        <w:rPr>
+          <w:rFonts w:eastAsia="Times New Roman" w:cstheme="minorHAnsi"/>
+          <w:lang w:eastAsia="zh-CN"/>
+        </w:rPr>
+        <w:t>java version "1.8.0_221"</w:t>
+      </w:r>
+      <w:r>
+        <w:rPr>
+          <w:rFonts w:eastAsia="Times New Roman" w:cstheme="minorHAnsi"/>
+          <w:lang w:eastAsia="zh-CN"/>
+        </w:rPr>
+        <w:t>, and coffeemaker.jar is in your working directory</w:t>
+      </w:r>
+    </w:p>
+    <w:p>
+      <w:pPr>
+        <w:rPr>
+          <w:rFonts w:eastAsia="Times New Roman" w:cstheme="minorHAnsi"/>
+          <w:lang w:eastAsia="zh-CN"/>
+        </w:rPr>
+      </w:pPr>
+      <w:r>
+        <w:rPr>
+          <w:rFonts w:eastAsia="Times New Roman" w:cstheme="minorHAnsi"/>
+          <w:lang w:eastAsia="zh-CN"/>
+        </w:rPr>
+        <w:t>EXECUTION STEPS:</w:t>
+      </w:r>
+      <w:r>
+        <w:rPr>
+          <w:rFonts w:eastAsia="Times New Roman" w:cstheme="minorHAnsi"/>
+          <w:lang w:eastAsia="zh-CN"/>
+        </w:rPr>
+        <w:t xml:space="preserve"> During each iteration, when prompted for input, type “N” &lt;enter</w:t>
+      </w:r>
+      <w:proofErr w:type="gramStart"/>
+      <w:r>
+        <w:rPr>
+          <w:rFonts w:eastAsia="Times New Roman" w:cstheme="minorHAnsi"/>
+          <w:lang w:eastAsia="zh-CN"/>
+        </w:rPr>
+        <w:t xml:space="preserve">&gt; </w:t>
+      </w:r>
+      <w:r>
+        <w:rPr>
+          <w:rFonts w:eastAsia="Times New Roman" w:cstheme="minorHAnsi"/>
+          <w:lang w:eastAsia="zh-CN"/>
+        </w:rPr>
+        <w:t>.</w:t>
+      </w:r>
+      <w:proofErr w:type="gramEnd"/>
+    </w:p>
+    <w:p>
+      <w:pPr>
+        <w:rPr>
+          <w:rFonts w:eastAsia="Times New Roman" w:cstheme="minorHAnsi"/>
+          <w:lang w:eastAsia="zh-CN"/>
+        </w:rPr>
+      </w:pPr>
+      <w:r>
+        <w:rPr>
+          <w:rFonts w:eastAsia="Times New Roman" w:cstheme="minorHAnsi"/>
+          <w:lang w:eastAsia="zh-CN"/>
+        </w:rPr>
+        <w:t>POSTCONDITIONS:</w:t>
+      </w:r>
+      <w:r>
+        <w:rPr>
+          <w:rFonts w:eastAsia="Times New Roman" w:cstheme="minorHAnsi"/>
+          <w:lang w:eastAsia="zh-CN"/>
+        </w:rPr>
+        <w:t xml:space="preserve"> You should move to each new </w:t>
+      </w:r>
+      <w:proofErr w:type="gramStart"/>
+      <w:r>
+        <w:rPr>
+          <w:rFonts w:eastAsia="Times New Roman" w:cstheme="minorHAnsi"/>
+          <w:lang w:eastAsia="zh-CN"/>
+        </w:rPr>
+        <w:t>room, and</w:t>
+      </w:r>
+      <w:proofErr w:type="gramEnd"/>
+      <w:r>
+        <w:rPr>
+          <w:rFonts w:eastAsia="Times New Roman" w:cstheme="minorHAnsi"/>
+          <w:lang w:eastAsia="zh-CN"/>
+        </w:rPr>
+        <w:t xml:space="preserve"> be able to input any known command in that room on that iteration.</w:t>
+      </w:r>
+    </w:p>
+    <w:p>
+      <w:pPr>
+        <w:rPr>
+          <w:rFonts w:eastAsia="Times New Roman" w:cstheme="minorHAnsi"/>
+          <w:lang w:eastAsia="zh-CN"/>
+        </w:rPr>
+      </w:pPr>
+    </w:p>
+    <w:p>
+      <w:pPr>
+        <w:rPr>
+          <w:rFonts w:eastAsia="Times New Roman" w:cstheme="minorHAnsi"/>
+          <w:lang w:eastAsia="zh-CN"/>
+        </w:rPr>
+      </w:pPr>
+      <w:r>
+        <w:rPr>
+          <w:rFonts w:eastAsia="Times New Roman" w:cstheme="minorHAnsi"/>
+          <w:lang w:eastAsia="zh-CN"/>
+        </w:rPr>
+        <w:t>IDENTIFIER:</w:t>
+      </w:r>
+      <w:r>
+        <w:t xml:space="preserve"> </w:t>
+      </w:r>
+      <w:r>
+        <w:t>ENTER-CTRL-Z</w:t>
+      </w:r>
+    </w:p>
+    <w:p>
+      <w:pPr>
+        <w:rPr>
+          <w:rFonts w:eastAsia="Times New Roman" w:cstheme="minorHAnsi"/>
+          <w:lang w:eastAsia="zh-CN"/>
+        </w:rPr>
+      </w:pPr>
+      <w:r>
+        <w:rPr>
+          <w:rFonts w:eastAsia="Times New Roman" w:cstheme="minorHAnsi"/>
+          <w:lang w:eastAsia="zh-CN"/>
+        </w:rPr>
+        <w:t xml:space="preserve">TEST CASE: </w:t>
+      </w:r>
+      <w:r>
+        <w:t>FUN-UNKNOWN-COMMAND</w:t>
+      </w:r>
+    </w:p>
+    <w:p>
+      <w:pPr>
+        <w:rPr>
+          <w:rFonts w:eastAsia="Times New Roman" w:cstheme="minorHAnsi"/>
+          <w:lang w:eastAsia="zh-CN"/>
+        </w:rPr>
+      </w:pPr>
+      <w:r>
+        <w:rPr>
+          <w:rFonts w:eastAsia="Times New Roman" w:cstheme="minorHAnsi"/>
+          <w:lang w:eastAsia="zh-CN"/>
+        </w:rPr>
+        <w:t>PRECONDITIONS:</w:t>
+      </w:r>
+      <w:r>
+        <w:rPr>
+          <w:rFonts w:eastAsia="Times New Roman" w:cstheme="minorHAnsi"/>
+          <w:lang w:eastAsia="zh-CN"/>
+        </w:rPr>
+        <w:t xml:space="preserve"> Running on </w:t>
+      </w:r>
+      <w:r>
+        <w:rPr>
+          <w:rFonts w:eastAsia="Times New Roman" w:cstheme="minorHAnsi"/>
+          <w:lang w:eastAsia="zh-CN"/>
+        </w:rPr>
+        <w:t>java version "1.8.0_221"</w:t>
+      </w:r>
+      <w:r>
+        <w:rPr>
+          <w:rFonts w:eastAsia="Times New Roman" w:cstheme="minorHAnsi"/>
+          <w:lang w:eastAsia="zh-CN"/>
+        </w:rPr>
+        <w:t>, and coffeemaker.jar is in your working directory</w:t>
+      </w:r>
+    </w:p>
+    <w:p>
+      <w:pPr>
+        <w:rPr>
+          <w:rFonts w:eastAsia="Times New Roman" w:cstheme="minorHAnsi"/>
+          <w:lang w:eastAsia="zh-CN"/>
+        </w:rPr>
+      </w:pPr>
+      <w:r>
+        <w:rPr>
+          <w:rFonts w:eastAsia="Times New Roman" w:cstheme="minorHAnsi"/>
+          <w:lang w:eastAsia="zh-CN"/>
+        </w:rPr>
+        <w:t>EXECUTION STEPS:</w:t>
+      </w:r>
+      <w:r>
+        <w:rPr>
+          <w:rFonts w:eastAsia="Times New Roman" w:cstheme="minorHAnsi"/>
+          <w:lang w:eastAsia="zh-CN"/>
+        </w:rPr>
+        <w:t xml:space="preserve"> As soon as </w:t>
+      </w:r>
+      <w:r>
+        <w:rPr>
+          <w:rFonts w:eastAsia="Times New Roman" w:cstheme="minorHAnsi"/>
+          <w:lang w:eastAsia="zh-CN"/>
+        </w:rPr>
+        <w:t xml:space="preserve">the </w:t>
+      </w:r>
+      <w:r>
+        <w:rPr>
+          <w:rFonts w:eastAsia="Times New Roman" w:cstheme="minorHAnsi"/>
+          <w:lang w:eastAsia="zh-CN"/>
+        </w:rPr>
+        <w:t>game begins, type &lt;ctrl&gt;</w:t>
+      </w:r>
+      <w:proofErr w:type="gramStart"/>
+      <w:r>
+        <w:rPr>
+          <w:rFonts w:eastAsia="Times New Roman" w:cstheme="minorHAnsi"/>
+          <w:lang w:eastAsia="zh-CN"/>
+        </w:rPr>
+        <w:t>+”z</w:t>
+      </w:r>
+      <w:proofErr w:type="gramEnd"/>
+      <w:r>
+        <w:rPr>
+          <w:rFonts w:eastAsia="Times New Roman" w:cstheme="minorHAnsi"/>
+          <w:lang w:eastAsia="zh-CN"/>
+        </w:rPr>
+        <w:t>” &lt;enter&gt;</w:t>
+      </w:r>
+      <w:r>
+        <w:rPr>
+          <w:rFonts w:eastAsia="Times New Roman" w:cstheme="minorHAnsi"/>
+          <w:lang w:eastAsia="zh-CN"/>
+        </w:rPr>
+        <w:t>.</w:t>
+      </w:r>
+    </w:p>
+    <w:p>
+      <w:pPr>
+        <w:rPr>
+          <w:rFonts w:eastAsia="Times New Roman" w:cstheme="minorHAnsi"/>
+          <w:lang w:eastAsia="zh-CN"/>
+        </w:rPr>
+      </w:pPr>
+      <w:r>
+        <w:rPr>
+          <w:rFonts w:eastAsia="Times New Roman" w:cstheme="minorHAnsi"/>
+          <w:lang w:eastAsia="zh-CN"/>
+        </w:rPr>
+        <w:t>POSTCONDITIONS:</w:t>
+      </w:r>
+      <w:r>
+        <w:rPr>
+          <w:rFonts w:eastAsia="Times New Roman" w:cstheme="minorHAnsi"/>
+          <w:lang w:eastAsia="zh-CN"/>
+        </w:rPr>
+        <w:t xml:space="preserve"> T</w:t>
+      </w:r>
+      <w:r>
+        <w:rPr>
+          <w:rFonts w:eastAsia="Times New Roman" w:cstheme="minorHAnsi"/>
+          <w:lang w:eastAsia="zh-CN"/>
+        </w:rPr>
+        <w:t>he system shall respond with the phrase "What?"</w:t>
+      </w:r>
+      <w:r>
+        <w:rPr>
+          <w:rFonts w:eastAsia="Times New Roman" w:cstheme="minorHAnsi"/>
+          <w:lang w:eastAsia="zh-CN"/>
+        </w:rPr>
+        <w:t xml:space="preserve"> after the input of &lt;ctrl&gt;</w:t>
+      </w:r>
+      <w:proofErr w:type="gramStart"/>
+      <w:r>
+        <w:rPr>
+          <w:rFonts w:eastAsia="Times New Roman" w:cstheme="minorHAnsi"/>
+          <w:lang w:eastAsia="zh-CN"/>
+        </w:rPr>
+        <w:t>+”z</w:t>
+      </w:r>
+      <w:proofErr w:type="gramEnd"/>
+      <w:r>
+        <w:rPr>
+          <w:rFonts w:eastAsia="Times New Roman" w:cstheme="minorHAnsi"/>
+          <w:lang w:eastAsia="zh-CN"/>
+        </w:rPr>
+        <w:t>”</w:t>
+      </w:r>
+      <w:r>
+        <w:rPr>
+          <w:rFonts w:eastAsia="Times New Roman" w:cstheme="minorHAnsi"/>
+          <w:lang w:eastAsia="zh-CN"/>
+        </w:rPr>
+        <w:t xml:space="preserve"> &lt;enter&gt;</w:t>
+      </w:r>
+      <w:r>
+        <w:rPr>
+          <w:rFonts w:eastAsia="Times New Roman" w:cstheme="minorHAnsi"/>
+          <w:lang w:eastAsia="zh-CN"/>
+        </w:rPr>
+        <w:t xml:space="preserve"> was entered.</w:t>
+      </w:r>
+    </w:p>
+    <w:p>
+      <w:pPr>
+        <w:rPr>
+          <w:rFonts w:eastAsia="Times New Roman" w:cstheme="minorHAnsi"/>
+          <w:lang w:eastAsia="zh-CN"/>
+        </w:rPr>
+      </w:pPr>
+    </w:p>
+    <w:p>
+      <w:pPr>
+        <w:rPr>
+          <w:rFonts w:eastAsia="Times New Roman" w:cstheme="minorHAnsi"/>
+          <w:lang w:eastAsia="zh-CN"/>
+        </w:rPr>
+      </w:pPr>
+      <w:r>
+        <w:rPr>
+          <w:rFonts w:eastAsia="Times New Roman" w:cstheme="minorHAnsi"/>
+          <w:lang w:eastAsia="zh-CN"/>
+        </w:rPr>
+        <w:t>IDENTIFIER:</w:t>
+      </w:r>
+      <w:r>
+        <w:t xml:space="preserve"> </w:t>
+      </w:r>
+      <w:r>
+        <w:t>ENTER-LOWER-CASE-N</w:t>
+      </w:r>
+    </w:p>
+    <w:p>
+      <w:pPr>
+        <w:rPr>
+          <w:rFonts w:eastAsia="Times New Roman" w:cstheme="minorHAnsi"/>
+          <w:lang w:eastAsia="zh-CN"/>
+        </w:rPr>
+      </w:pPr>
+      <w:r>
+        <w:rPr>
+          <w:rFonts w:eastAsia="Times New Roman" w:cstheme="minorHAnsi"/>
+          <w:lang w:eastAsia="zh-CN"/>
+        </w:rPr>
+        <w:t xml:space="preserve">TEST CASE: </w:t>
+      </w:r>
+      <w:r>
+        <w:rPr>
+          <w:rFonts w:eastAsia="Times New Roman" w:cstheme="minorHAnsi"/>
+          <w:lang w:eastAsia="zh-CN"/>
+        </w:rPr>
+        <w:t>FUN-INPUT-CAPS</w:t>
+      </w:r>
+    </w:p>
+    <w:p>
+      <w:pPr>
+        <w:rPr>
+          <w:rFonts w:eastAsia="Times New Roman" w:cstheme="minorHAnsi"/>
+          <w:lang w:eastAsia="zh-CN"/>
+        </w:rPr>
+      </w:pPr>
+      <w:r>
+        <w:rPr>
+          <w:rFonts w:eastAsia="Times New Roman" w:cstheme="minorHAnsi"/>
+          <w:lang w:eastAsia="zh-CN"/>
+        </w:rPr>
+        <w:t>PRECONDITIONS:</w:t>
+      </w:r>
+      <w:r>
+        <w:rPr>
+          <w:rFonts w:eastAsia="Times New Roman" w:cstheme="minorHAnsi"/>
+          <w:lang w:eastAsia="zh-CN"/>
+        </w:rPr>
+        <w:t xml:space="preserve"> Running on </w:t>
+      </w:r>
+      <w:r>
+        <w:rPr>
+          <w:rFonts w:eastAsia="Times New Roman" w:cstheme="minorHAnsi"/>
+          <w:lang w:eastAsia="zh-CN"/>
+        </w:rPr>
+        <w:t>java version "1.8.0_221"</w:t>
+      </w:r>
+      <w:r>
+        <w:rPr>
+          <w:rFonts w:eastAsia="Times New Roman" w:cstheme="minorHAnsi"/>
+          <w:lang w:eastAsia="zh-CN"/>
+        </w:rPr>
+        <w:t>, and coffeemaker.jar is in your working directory</w:t>
+      </w:r>
+    </w:p>
+    <w:p>
+      <w:pPr>
+        <w:rPr>
+          <w:rFonts w:eastAsia="Times New Roman" w:cstheme="minorHAnsi"/>
+          <w:lang w:eastAsia="zh-CN"/>
+        </w:rPr>
+      </w:pPr>
+      <w:r>
+        <w:rPr>
+          <w:rFonts w:eastAsia="Times New Roman" w:cstheme="minorHAnsi"/>
+          <w:lang w:eastAsia="zh-CN"/>
+        </w:rPr>
+        <w:t>EXECUTION STEPS:</w:t>
+      </w:r>
+      <w:r>
+        <w:rPr>
+          <w:rFonts w:eastAsia="Times New Roman" w:cstheme="minorHAnsi"/>
+          <w:lang w:eastAsia="zh-CN"/>
+        </w:rPr>
+        <w:t xml:space="preserve"> As soon as the game begins, type “n” &lt;enter&gt;</w:t>
+      </w:r>
+      <w:r>
+        <w:rPr>
+          <w:rFonts w:eastAsia="Times New Roman" w:cstheme="minorHAnsi"/>
+          <w:lang w:eastAsia="zh-CN"/>
+        </w:rPr>
+        <w:t>.</w:t>
+      </w:r>
+    </w:p>
+    <w:p>
+      <w:pPr>
+        <w:rPr>
+          <w:rFonts w:eastAsia="Times New Roman" w:cstheme="minorHAnsi"/>
+          <w:lang w:eastAsia="zh-CN"/>
+        </w:rPr>
+      </w:pPr>
+      <w:r>
+        <w:rPr>
+          <w:rFonts w:eastAsia="Times New Roman" w:cstheme="minorHAnsi"/>
+          <w:lang w:eastAsia="zh-CN"/>
+        </w:rPr>
+        <w:t>POSTCONDITIONS:</w:t>
+      </w:r>
+      <w:r>
+        <w:rPr>
+          <w:rFonts w:eastAsia="Times New Roman" w:cstheme="minorHAnsi"/>
+          <w:lang w:eastAsia="zh-CN"/>
+        </w:rPr>
+        <w:t xml:space="preserve"> The game should be insensitive to the lower case and take that command the same as it would if you type “N” &lt;enter&gt; and move North. </w:t>
+      </w:r>
+    </w:p>
+    <w:p>
+      <w:pPr>
+        <w:rPr>
+          <w:rFonts w:eastAsia="Times New Roman" w:cstheme="minorHAnsi"/>
+          <w:lang w:eastAsia="zh-CN"/>
+        </w:rPr>
+      </w:pPr>
+    </w:p>
+    <w:p>
+      <w:pPr>
+        <w:rPr>
+          <w:rFonts w:eastAsia="Times New Roman" w:cstheme="minorHAnsi"/>
+          <w:lang w:eastAsia="zh-CN"/>
+        </w:rPr>
+      </w:pPr>
+      <w:r>
+        <w:rPr>
+          <w:rFonts w:eastAsia="Times New Roman" w:cstheme="minorHAnsi"/>
+          <w:lang w:eastAsia="zh-CN"/>
+        </w:rPr>
+        <w:t>IDENTIFIER:</w:t>
+      </w:r>
+      <w:r>
+        <w:t xml:space="preserve"> </w:t>
+      </w:r>
+      <w:r>
+        <w:t>BEGINNING-MOVE-SOUTH</w:t>
+      </w:r>
+    </w:p>
+    <w:p>
+      <w:pPr>
+        <w:rPr>
+          <w:rFonts w:eastAsia="Times New Roman" w:cstheme="minorHAnsi"/>
+          <w:lang w:eastAsia="zh-CN"/>
+        </w:rPr>
+      </w:pPr>
+      <w:r>
+        <w:rPr>
+          <w:rFonts w:eastAsia="Times New Roman" w:cstheme="minorHAnsi"/>
+          <w:lang w:eastAsia="zh-CN"/>
+        </w:rPr>
+        <w:t xml:space="preserve">TEST CASE: </w:t>
+      </w:r>
+      <w:r>
+        <w:rPr>
+          <w:rFonts w:eastAsia="Times New Roman" w:cstheme="minorHAnsi"/>
+          <w:lang w:eastAsia="zh-CN"/>
+        </w:rPr>
+        <w:t>FUN-MOVE</w:t>
+      </w:r>
+    </w:p>
+    <w:p>
+      <w:pPr>
+        <w:rPr>
+          <w:rFonts w:eastAsia="Times New Roman" w:cstheme="minorHAnsi"/>
+          <w:lang w:eastAsia="zh-CN"/>
+        </w:rPr>
+      </w:pPr>
+      <w:r>
+        <w:rPr>
+          <w:rFonts w:eastAsia="Times New Roman" w:cstheme="minorHAnsi"/>
+          <w:lang w:eastAsia="zh-CN"/>
+        </w:rPr>
+        <w:t>PRECONDITIONS:</w:t>
+      </w:r>
+      <w:r>
+        <w:rPr>
+          <w:rFonts w:eastAsia="Times New Roman" w:cstheme="minorHAnsi"/>
+          <w:lang w:eastAsia="zh-CN"/>
+        </w:rPr>
+        <w:t xml:space="preserve"> Running on </w:t>
+      </w:r>
+      <w:r>
+        <w:rPr>
+          <w:rFonts w:eastAsia="Times New Roman" w:cstheme="minorHAnsi"/>
+          <w:lang w:eastAsia="zh-CN"/>
+        </w:rPr>
+        <w:t>java version "1.8.0_221"</w:t>
+      </w:r>
+      <w:r>
+        <w:rPr>
+          <w:rFonts w:eastAsia="Times New Roman" w:cstheme="minorHAnsi"/>
+          <w:lang w:eastAsia="zh-CN"/>
+        </w:rPr>
+        <w:t>, and coffeemaker.jar is in your working directory</w:t>
+      </w:r>
+    </w:p>
+    <w:p>
+      <w:pPr>
+        <w:rPr>
+          <w:rFonts w:eastAsia="Times New Roman" w:cstheme="minorHAnsi"/>
+          <w:lang w:eastAsia="zh-CN"/>
+        </w:rPr>
+      </w:pPr>
+      <w:r>
+        <w:rPr>
+          <w:rFonts w:eastAsia="Times New Roman" w:cstheme="minorHAnsi"/>
+          <w:lang w:eastAsia="zh-CN"/>
+        </w:rPr>
+        <w:t>EXECUTION STEPS:</w:t>
+      </w:r>
+      <w:r>
+        <w:rPr>
+          <w:rFonts w:eastAsia="Times New Roman" w:cstheme="minorHAnsi"/>
+          <w:lang w:eastAsia="zh-CN"/>
+        </w:rPr>
+        <w:t xml:space="preserve"> As soon as the game begins, type “S” &lt;enter&gt;</w:t>
+      </w:r>
+      <w:r>
+        <w:rPr>
+          <w:rFonts w:eastAsia="Times New Roman" w:cstheme="minorHAnsi"/>
+          <w:lang w:eastAsia="zh-CN"/>
+        </w:rPr>
+        <w:t>.</w:t>
+      </w:r>
+    </w:p>
+    <w:p>
+      <w:pPr>
+        <w:rPr>
+          <w:rFonts w:eastAsia="Times New Roman" w:cstheme="minorHAnsi"/>
+          <w:lang w:eastAsia="zh-CN"/>
+        </w:rPr>
+      </w:pPr>
+      <w:r>
+        <w:rPr>
+          <w:rFonts w:eastAsia="Times New Roman" w:cstheme="minorHAnsi"/>
+          <w:lang w:eastAsia="zh-CN"/>
+        </w:rPr>
+        <w:t>POSTCONDITIONS:</w:t>
+      </w:r>
+      <w:r>
+        <w:rPr>
+          <w:rFonts w:eastAsia="Times New Roman" w:cstheme="minorHAnsi"/>
+          <w:lang w:eastAsia="zh-CN"/>
+        </w:rPr>
+        <w:t xml:space="preserve"> The game should not allow you to move </w:t>
+      </w:r>
+      <w:r>
+        <w:rPr>
+          <w:rFonts w:eastAsia="Times New Roman" w:cstheme="minorHAnsi"/>
+          <w:lang w:eastAsia="zh-CN"/>
+        </w:rPr>
+        <w:t>S</w:t>
+      </w:r>
+      <w:r>
+        <w:rPr>
+          <w:rFonts w:eastAsia="Times New Roman" w:cstheme="minorHAnsi"/>
+          <w:lang w:eastAsia="zh-CN"/>
+        </w:rPr>
+        <w:t xml:space="preserve">outh since no door </w:t>
+      </w:r>
+      <w:r>
+        <w:rPr>
+          <w:rFonts w:eastAsia="Times New Roman" w:cstheme="minorHAnsi"/>
+          <w:lang w:eastAsia="zh-CN"/>
+        </w:rPr>
+        <w:t>exists and</w:t>
+      </w:r>
+      <w:r>
+        <w:rPr>
+          <w:rFonts w:eastAsia="Times New Roman" w:cstheme="minorHAnsi"/>
+          <w:lang w:eastAsia="zh-CN"/>
+        </w:rPr>
+        <w:t xml:space="preserve"> display the message: “</w:t>
+      </w:r>
+      <w:r>
+        <w:rPr>
+          <w:rFonts w:eastAsia="Times New Roman" w:cstheme="minorHAnsi"/>
+          <w:lang w:eastAsia="zh-CN"/>
+        </w:rPr>
+        <w:t>A door in that direction does not exist."</w:t>
+      </w:r>
+    </w:p>
+    <w:p/>
+    <w:p>
+      <w:pPr>
+        <w:rPr>
+          <w:rFonts w:eastAsia="Times New Roman" w:cstheme="minorHAnsi"/>
+          <w:lang w:eastAsia="zh-CN"/>
+        </w:rPr>
+      </w:pPr>
+      <w:r>
+        <w:rPr>
+          <w:rFonts w:eastAsia="Times New Roman" w:cstheme="minorHAnsi"/>
+          <w:lang w:eastAsia="zh-CN"/>
+        </w:rPr>
+        <w:lastRenderedPageBreak/>
+        <w:t>IDENTIFIER:</w:t>
+      </w:r>
+      <w:r>
+        <w:t xml:space="preserve"> </w:t>
+      </w:r>
+      <w:r>
+        <w:t>DRINK-AFTER-ALL-ITEMS</w:t>
+      </w:r>
+    </w:p>
+    <w:p>
+      <w:pPr>
+        <w:rPr>
+          <w:rFonts w:eastAsia="Times New Roman" w:cstheme="minorHAnsi"/>
+          <w:lang w:eastAsia="zh-CN"/>
+        </w:rPr>
+      </w:pPr>
+      <w:r>
+        <w:rPr>
+          <w:rFonts w:eastAsia="Times New Roman" w:cstheme="minorHAnsi"/>
+          <w:lang w:eastAsia="zh-CN"/>
+        </w:rPr>
+        <w:t xml:space="preserve">TEST CASE: </w:t>
+      </w:r>
+      <w:r>
+        <w:rPr>
+          <w:rFonts w:eastAsia="Times New Roman" w:cstheme="minorHAnsi"/>
+          <w:lang w:eastAsia="zh-CN"/>
+        </w:rPr>
+        <w:t>FUN-WIN</w:t>
+      </w:r>
+    </w:p>
+    <w:p>
+      <w:pPr>
+        <w:rPr>
+          <w:rFonts w:eastAsia="Times New Roman" w:cstheme="minorHAnsi"/>
+          <w:lang w:eastAsia="zh-CN"/>
+        </w:rPr>
+      </w:pPr>
+      <w:r>
+        <w:rPr>
+          <w:rFonts w:eastAsia="Times New Roman" w:cstheme="minorHAnsi"/>
+          <w:lang w:eastAsia="zh-CN"/>
+        </w:rPr>
+        <w:t>PRECONDITIONS:</w:t>
+      </w:r>
+      <w:r>
+        <w:rPr>
+          <w:rFonts w:eastAsia="Times New Roman" w:cstheme="minorHAnsi"/>
+          <w:lang w:eastAsia="zh-CN"/>
+        </w:rPr>
+        <w:t xml:space="preserve"> Running on </w:t>
+      </w:r>
+      <w:r>
+        <w:rPr>
+          <w:rFonts w:eastAsia="Times New Roman" w:cstheme="minorHAnsi"/>
+          <w:lang w:eastAsia="zh-CN"/>
+        </w:rPr>
+        <w:t>java version "1.8.0_221"</w:t>
+      </w:r>
+      <w:r>
+        <w:rPr>
+          <w:rFonts w:eastAsia="Times New Roman" w:cstheme="minorHAnsi"/>
+          <w:lang w:eastAsia="zh-CN"/>
+        </w:rPr>
+        <w:t>, and coffeemaker.jar is in your working directory</w:t>
+      </w:r>
+    </w:p>
+    <w:p>
+      <w:pPr>
+        <w:rPr>
+          <w:rFonts w:eastAsia="Times New Roman" w:cstheme="minorHAnsi"/>
+          <w:lang w:eastAsia="zh-CN"/>
+        </w:rPr>
+      </w:pPr>
+      <w:r>
+        <w:rPr>
+          <w:rFonts w:eastAsia="Times New Roman" w:cstheme="minorHAnsi"/>
+          <w:lang w:eastAsia="zh-CN"/>
+        </w:rPr>
+        <w:t>EXECUTION STEPS:</w:t>
+      </w:r>
+      <w:r>
+        <w:rPr>
+          <w:rFonts w:eastAsia="Times New Roman" w:cstheme="minorHAnsi"/>
+          <w:lang w:eastAsia="zh-CN"/>
+        </w:rPr>
+        <w:t xml:space="preserve"> As soon as the game begins, type in this order “L &lt;enter&gt;”, “N &lt;enter&gt;”, </w:t>
+      </w:r>
+      <w:r>
+        <w:rPr>
+          <w:rFonts w:eastAsia="Times New Roman" w:cstheme="minorHAnsi"/>
+          <w:lang w:eastAsia="zh-CN"/>
+        </w:rPr>
+        <w:t>“N &lt;enter&gt;”</w:t>
+      </w:r>
+      <w:r>
+        <w:rPr>
+          <w:rFonts w:eastAsia="Times New Roman" w:cstheme="minorHAnsi"/>
+          <w:lang w:eastAsia="zh-CN"/>
+        </w:rPr>
+        <w:t xml:space="preserve">, </w:t>
+      </w:r>
+      <w:r>
+        <w:rPr>
+          <w:rFonts w:eastAsia="Times New Roman" w:cstheme="minorHAnsi"/>
+          <w:lang w:eastAsia="zh-CN"/>
+        </w:rPr>
+        <w:t>“</w:t>
+      </w:r>
+      <w:r>
+        <w:rPr>
+          <w:rFonts w:eastAsia="Times New Roman" w:cstheme="minorHAnsi"/>
+          <w:lang w:eastAsia="zh-CN"/>
+        </w:rPr>
+        <w:t>L</w:t>
+      </w:r>
+      <w:r>
+        <w:rPr>
+          <w:rFonts w:eastAsia="Times New Roman" w:cstheme="minorHAnsi"/>
+          <w:lang w:eastAsia="zh-CN"/>
+        </w:rPr>
+        <w:t xml:space="preserve"> &lt;enter&gt;”</w:t>
+      </w:r>
+      <w:r>
+        <w:rPr>
+          <w:rFonts w:eastAsia="Times New Roman" w:cstheme="minorHAnsi"/>
+          <w:lang w:eastAsia="zh-CN"/>
+        </w:rPr>
+        <w:t xml:space="preserve">, </w:t>
+      </w:r>
+      <w:r>
+        <w:rPr>
+          <w:rFonts w:eastAsia="Times New Roman" w:cstheme="minorHAnsi"/>
+          <w:lang w:eastAsia="zh-CN"/>
+        </w:rPr>
+        <w:t>“N &lt;enter&gt;”</w:t>
+      </w:r>
+      <w:r>
+        <w:rPr>
+          <w:rFonts w:eastAsia="Times New Roman" w:cstheme="minorHAnsi"/>
+          <w:lang w:eastAsia="zh-CN"/>
+        </w:rPr>
+        <w:t xml:space="preserve">, </w:t>
+      </w:r>
+      <w:r>
+        <w:rPr>
+          <w:rFonts w:eastAsia="Times New Roman" w:cstheme="minorHAnsi"/>
+          <w:lang w:eastAsia="zh-CN"/>
+        </w:rPr>
+        <w:t>“N &lt;enter&gt;”</w:t>
+      </w:r>
+      <w:r>
+        <w:rPr>
+          <w:rFonts w:eastAsia="Times New Roman" w:cstheme="minorHAnsi"/>
+          <w:lang w:eastAsia="zh-CN"/>
+        </w:rPr>
+        <w:t xml:space="preserve">, </w:t>
+      </w:r>
+      <w:r>
+        <w:rPr>
+          <w:rFonts w:eastAsia="Times New Roman" w:cstheme="minorHAnsi"/>
+          <w:lang w:eastAsia="zh-CN"/>
+        </w:rPr>
+        <w:t>“N &lt;enter&gt;”</w:t>
+      </w:r>
+      <w:r>
+        <w:rPr>
+          <w:rFonts w:eastAsia="Times New Roman" w:cstheme="minorHAnsi"/>
+          <w:lang w:eastAsia="zh-CN"/>
+        </w:rPr>
+        <w:t xml:space="preserve">, </w:t>
+      </w:r>
+      <w:r>
+        <w:rPr>
+          <w:rFonts w:eastAsia="Times New Roman" w:cstheme="minorHAnsi"/>
+          <w:lang w:eastAsia="zh-CN"/>
+        </w:rPr>
+        <w:t>“</w:t>
+      </w:r>
+      <w:r>
+        <w:rPr>
+          <w:rFonts w:eastAsia="Times New Roman" w:cstheme="minorHAnsi"/>
+          <w:lang w:eastAsia="zh-CN"/>
+        </w:rPr>
+        <w:t>L</w:t>
+      </w:r>
+      <w:r>
+        <w:rPr>
+          <w:rFonts w:eastAsia="Times New Roman" w:cstheme="minorHAnsi"/>
+          <w:lang w:eastAsia="zh-CN"/>
+        </w:rPr>
+        <w:t xml:space="preserve"> &lt;enter&gt;”</w:t>
+      </w:r>
+      <w:r>
+        <w:rPr>
+          <w:rFonts w:eastAsia="Times New Roman" w:cstheme="minorHAnsi"/>
+          <w:lang w:eastAsia="zh-CN"/>
+        </w:rPr>
+        <w:t>, “D &lt;enter&gt;”.</w:t>
+      </w:r>
+    </w:p>
+    <w:p>
+      <w:pPr>
+        <w:rPr>
+          <w:rFonts w:eastAsia="Times New Roman" w:cstheme="minorHAnsi"/>
+          <w:lang w:eastAsia="zh-CN"/>
+        </w:rPr>
+      </w:pPr>
+      <w:r>
+        <w:rPr>
+          <w:rFonts w:eastAsia="Times New Roman" w:cstheme="minorHAnsi"/>
+          <w:lang w:eastAsia="zh-CN"/>
+        </w:rPr>
+        <w:t>POSTCONDITIONS:</w:t>
+      </w:r>
+      <w:r>
+        <w:rPr>
+          <w:rFonts w:eastAsia="Times New Roman" w:cstheme="minorHAnsi"/>
+          <w:lang w:eastAsia="zh-CN"/>
+        </w:rPr>
+        <w:t xml:space="preserve"> The first look command will find creamer, two rooms north and look to find coffee, and another three rooms north and look to find sugar, and then drinking all three should win the game since the requirement to win is possible only if you have all three items.</w:t>
+      </w:r>
+    </w:p>
+    <w:p>
+      <w:pPr>
+        <w:rPr>
+          <w:rFonts w:eastAsia="Times New Roman" w:cstheme="minorHAnsi"/>
+          <w:lang w:eastAsia="zh-CN"/>
+        </w:rPr>
+      </w:pPr>
+    </w:p>
+    <w:p>
+      <w:pPr>
+        <w:rPr>
+          <w:rFonts w:eastAsia="Times New Roman" w:cstheme="minorHAnsi"/>
+          <w:lang w:eastAsia="zh-CN"/>
+        </w:rPr>
+      </w:pPr>
+      <w:r>
+        <w:rPr>
+          <w:rFonts w:eastAsia="Times New Roman" w:cstheme="minorHAnsi"/>
+          <w:lang w:eastAsia="zh-CN"/>
+        </w:rPr>
+        <w:t>IDENTIFIER:</w:t>
+      </w:r>
+      <w:r>
+        <w:t xml:space="preserve"> </w:t>
+      </w:r>
+      <w:r>
+        <w:t>DRINK-BEFORE-ANY-ITEMS</w:t>
+      </w:r>
+    </w:p>
+    <w:p>
+      <w:pPr>
+        <w:rPr>
+          <w:rFonts w:eastAsia="Times New Roman" w:cstheme="minorHAnsi"/>
+          <w:lang w:eastAsia="zh-CN"/>
+        </w:rPr>
+      </w:pPr>
+      <w:r>
+        <w:rPr>
+          <w:rFonts w:eastAsia="Times New Roman" w:cstheme="minorHAnsi"/>
+          <w:lang w:eastAsia="zh-CN"/>
+        </w:rPr>
+        <w:t xml:space="preserve">TEST CASE: </w:t>
+      </w:r>
+      <w:r>
+        <w:rPr>
+          <w:rFonts w:eastAsia="Times New Roman" w:cstheme="minorHAnsi"/>
+          <w:lang w:eastAsia="zh-CN"/>
+        </w:rPr>
+        <w:t>FUN-LOSE</w:t>
+      </w:r>
+    </w:p>
+    <w:p>
+      <w:pPr>
+        <w:rPr>
+          <w:rFonts w:eastAsia="Times New Roman" w:cstheme="minorHAnsi"/>
+          <w:lang w:eastAsia="zh-CN"/>
+        </w:rPr>
+      </w:pPr>
+      <w:r>
+        <w:rPr>
+          <w:rFonts w:eastAsia="Times New Roman" w:cstheme="minorHAnsi"/>
+          <w:lang w:eastAsia="zh-CN"/>
+        </w:rPr>
+        <w:t>PRECONDITIONS:</w:t>
+      </w:r>
+      <w:r>
+        <w:rPr>
+          <w:rFonts w:eastAsia="Times New Roman" w:cstheme="minorHAnsi"/>
+          <w:lang w:eastAsia="zh-CN"/>
+        </w:rPr>
+        <w:t xml:space="preserve"> Running on </w:t>
+      </w:r>
+      <w:r>
+        <w:rPr>
+          <w:rFonts w:eastAsia="Times New Roman" w:cstheme="minorHAnsi"/>
+          <w:lang w:eastAsia="zh-CN"/>
+        </w:rPr>
+        <w:t>java version "1.8.0_221"</w:t>
+      </w:r>
+      <w:r>
+        <w:rPr>
+          <w:rFonts w:eastAsia="Times New Roman" w:cstheme="minorHAnsi"/>
+          <w:lang w:eastAsia="zh-CN"/>
+        </w:rPr>
+        <w:t>, and coffeemaker.jar is in your working directory</w:t>
+      </w:r>
+    </w:p>
+    <w:p>
+      <w:pPr>
+        <w:rPr>
+          <w:rFonts w:eastAsia="Times New Roman" w:cstheme="minorHAnsi"/>
+          <w:lang w:eastAsia="zh-CN"/>
+        </w:rPr>
+      </w:pPr>
+      <w:r>
+        <w:rPr>
+          <w:rFonts w:eastAsia="Times New Roman" w:cstheme="minorHAnsi"/>
+          <w:lang w:eastAsia="zh-CN"/>
+        </w:rPr>
+        <w:t>EXECUTION STEPS:</w:t>
+      </w:r>
+      <w:r>
+        <w:rPr>
+          <w:rFonts w:eastAsia="Times New Roman" w:cstheme="minorHAnsi"/>
+          <w:lang w:eastAsia="zh-CN"/>
+        </w:rPr>
+        <w:t xml:space="preserve"> As soon as the game begins, type “D” &lt;enter&gt;</w:t>
+      </w:r>
+      <w:r>
+        <w:rPr>
+          <w:rFonts w:eastAsia="Times New Roman" w:cstheme="minorHAnsi"/>
+          <w:lang w:eastAsia="zh-CN"/>
+        </w:rPr>
+        <w:t>.</w:t>
+      </w:r>
+    </w:p>
+    <w:p>
+      <w:pPr>
+        <w:rPr>
+          <w:rFonts w:eastAsia="Times New Roman" w:cstheme="minorHAnsi"/>
+          <w:lang w:eastAsia="zh-CN"/>
+        </w:rPr>
+      </w:pPr>
+      <w:r>
+        <w:rPr>
+          <w:rFonts w:eastAsia="Times New Roman" w:cstheme="minorHAnsi"/>
+          <w:lang w:eastAsia="zh-CN"/>
+        </w:rPr>
+        <w:t>POSTCONDITIONS:</w:t>
+      </w:r>
+      <w:r>
+        <w:rPr>
+          <w:rFonts w:eastAsia="Times New Roman" w:cstheme="minorHAnsi"/>
+          <w:lang w:eastAsia="zh-CN"/>
+        </w:rPr>
+        <w:t xml:space="preserve"> The game should </w:t>
+      </w:r>
+      <w:r>
+        <w:rPr>
+          <w:rFonts w:eastAsia="Times New Roman" w:cstheme="minorHAnsi"/>
+          <w:lang w:eastAsia="zh-CN"/>
+        </w:rPr>
+        <w:t>end,</w:t>
+      </w:r>
+      <w:r>
+        <w:rPr>
+          <w:rFonts w:eastAsia="Times New Roman" w:cstheme="minorHAnsi"/>
+          <w:lang w:eastAsia="zh-CN"/>
+        </w:rPr>
+        <w:t xml:space="preserve"> and you should lose, since the start of the game begins with you having exactly zero of the items. </w:t>
+      </w:r>
+    </w:p>
+    <w:p>
+      <w:pPr>
+        <w:rPr>
+          <w:rFonts w:eastAsia="Times New Roman" w:cstheme="minorHAnsi"/>
+          <w:lang w:eastAsia="zh-CN"/>
+        </w:rPr>
+      </w:pPr>
+    </w:p>
+    <w:p>
+      <w:pPr>
+        <w:rPr>
+          <w:rFonts w:eastAsia="Times New Roman" w:cstheme="minorHAnsi"/>
+          <w:lang w:eastAsia="zh-CN"/>
+        </w:rPr>
+      </w:pPr>
+      <w:r>
+        <w:rPr>
+          <w:rFonts w:eastAsia="Times New Roman" w:cstheme="minorHAnsi"/>
+          <w:lang w:eastAsia="zh-CN"/>
+        </w:rPr>
+        <w:t>IDENTIFIER:</w:t>
+      </w:r>
+      <w:r>
+        <w:t xml:space="preserve"> </w:t>
+      </w:r>
+      <w:r>
+        <w:t>CHECK-INVENTORY-EMPTY</w:t>
+      </w:r>
+    </w:p>
+    <w:p>
+      <w:pPr>
+        <w:rPr>
+          <w:rFonts w:eastAsia="Times New Roman" w:cstheme="minorHAnsi"/>
+          <w:lang w:eastAsia="zh-CN"/>
+        </w:rPr>
+      </w:pPr>
+      <w:r>
+        <w:rPr>
+          <w:rFonts w:eastAsia="Times New Roman" w:cstheme="minorHAnsi"/>
+          <w:lang w:eastAsia="zh-CN"/>
+        </w:rPr>
+        <w:t xml:space="preserve">TEST CASE: </w:t>
+      </w:r>
+      <w:r>
+        <w:rPr>
+          <w:rFonts w:eastAsia="Times New Roman" w:cstheme="minorHAnsi"/>
+          <w:lang w:eastAsia="zh-CN"/>
+        </w:rPr>
+        <w:t>FUN-INVENTORY</w:t>
+      </w:r>
+    </w:p>
+    <w:p>
+      <w:pPr>
+        <w:rPr>
+          <w:rFonts w:eastAsia="Times New Roman" w:cstheme="minorHAnsi"/>
+          <w:lang w:eastAsia="zh-CN"/>
+        </w:rPr>
+      </w:pPr>
+      <w:r>
+        <w:rPr>
+          <w:rFonts w:eastAsia="Times New Roman" w:cstheme="minorHAnsi"/>
+          <w:lang w:eastAsia="zh-CN"/>
+        </w:rPr>
+        <w:t>PRECONDITIONS:</w:t>
+      </w:r>
+      <w:r>
+        <w:rPr>
+          <w:rFonts w:eastAsia="Times New Roman" w:cstheme="minorHAnsi"/>
+          <w:lang w:eastAsia="zh-CN"/>
+        </w:rPr>
+        <w:t xml:space="preserve"> Running on </w:t>
+      </w:r>
+      <w:r>
+        <w:rPr>
+          <w:rFonts w:eastAsia="Times New Roman" w:cstheme="minorHAnsi"/>
+          <w:lang w:eastAsia="zh-CN"/>
+        </w:rPr>
+        <w:t>java version "1.8.0_221"</w:t>
+      </w:r>
+      <w:r>
+        <w:rPr>
+          <w:rFonts w:eastAsia="Times New Roman" w:cstheme="minorHAnsi"/>
+          <w:lang w:eastAsia="zh-CN"/>
+        </w:rPr>
+        <w:t>, and coffeemaker.jar is in your working directory</w:t>
+      </w:r>
+    </w:p>
+    <w:p>
+      <w:pPr>
+        <w:rPr>
+          <w:rFonts w:eastAsia="Times New Roman" w:cstheme="minorHAnsi"/>
+          <w:lang w:eastAsia="zh-CN"/>
+        </w:rPr>
+      </w:pPr>
+      <w:r>
+        <w:rPr>
+          <w:rFonts w:eastAsia="Times New Roman" w:cstheme="minorHAnsi"/>
+          <w:lang w:eastAsia="zh-CN"/>
+        </w:rPr>
+        <w:t>EXECUTION STEPS:</w:t>
+      </w:r>
+      <w:r>
+        <w:rPr>
+          <w:rFonts w:eastAsia="Times New Roman" w:cstheme="minorHAnsi"/>
+          <w:lang w:eastAsia="zh-CN"/>
+        </w:rPr>
+        <w:t xml:space="preserve"> </w:t>
+      </w:r>
+      <w:r>
+        <w:rPr>
+          <w:rFonts w:eastAsia="Times New Roman" w:cstheme="minorHAnsi"/>
+          <w:lang w:eastAsia="zh-CN"/>
+        </w:rPr>
+        <w:t xml:space="preserve"> As soon as the game begins, type “I” &lt;enter&gt;.</w:t>
+      </w:r>
+    </w:p>
+    <w:p>
+      <w:pPr>
+        <w:rPr>
+          <w:rFonts w:eastAsia="Times New Roman" w:cstheme="minorHAnsi"/>
+          <w:lang w:eastAsia="zh-CN"/>
+        </w:rPr>
+      </w:pPr>
+      <w:r>
+        <w:rPr>
+          <w:rFonts w:eastAsia="Times New Roman" w:cstheme="minorHAnsi"/>
+          <w:lang w:eastAsia="zh-CN"/>
+        </w:rPr>
+        <w:t>POSTCONDITIONS:</w:t>
+      </w:r>
+      <w:r>
+        <w:rPr>
+          <w:rFonts w:eastAsia="Times New Roman" w:cstheme="minorHAnsi"/>
+          <w:lang w:eastAsia="zh-CN"/>
+        </w:rPr>
+        <w:t xml:space="preserve"> Since at the start of the game, the player has no items. When the inventory is check, then no items should be shown to be collected.</w:t>
+      </w:r>
+    </w:p>
+    <w:p>
+      <w:pPr>
+        <w:rPr>
+          <w:rFonts w:eastAsia="Times New Roman" w:cstheme="minorHAnsi"/>
+          <w:lang w:eastAsia="zh-CN"/>
+        </w:rPr>
+      </w:pPr>
+    </w:p>
+    <w:p>
+      <w:pPr>
+        <w:rPr>
+          <w:rFonts w:eastAsia="Times New Roman" w:cstheme="minorHAnsi"/>
+          <w:lang w:eastAsia="zh-CN"/>
+        </w:rPr>
+      </w:pPr>
+      <w:r>
+        <w:rPr>
+          <w:rFonts w:eastAsia="Times New Roman" w:cstheme="minorHAnsi"/>
+          <w:lang w:eastAsia="zh-CN"/>
+        </w:rPr>
+        <w:t>IDENTIFIER:</w:t>
+      </w:r>
+      <w:r>
+        <w:t xml:space="preserve"> </w:t>
+      </w:r>
+      <w:r>
+        <w:t>CHECK-INVENTORY-FULL</w:t>
+      </w:r>
+    </w:p>
+    <w:p>
+      <w:pPr>
+        <w:rPr>
+          <w:rFonts w:eastAsia="Times New Roman" w:cstheme="minorHAnsi"/>
+          <w:lang w:eastAsia="zh-CN"/>
+        </w:rPr>
+      </w:pPr>
+      <w:r>
+        <w:rPr>
+          <w:rFonts w:eastAsia="Times New Roman" w:cstheme="minorHAnsi"/>
+          <w:lang w:eastAsia="zh-CN"/>
+        </w:rPr>
+        <w:t xml:space="preserve">TEST CASE: </w:t>
+      </w:r>
+      <w:r>
+        <w:rPr>
+          <w:rFonts w:eastAsia="Times New Roman" w:cstheme="minorHAnsi"/>
+          <w:lang w:eastAsia="zh-CN"/>
+        </w:rPr>
+        <w:t>FUN-INVENTORY</w:t>
+      </w:r>
+    </w:p>
+    <w:p>
+      <w:pPr>
+        <w:rPr>
+          <w:rFonts w:eastAsia="Times New Roman" w:cstheme="minorHAnsi"/>
+          <w:lang w:eastAsia="zh-CN"/>
+        </w:rPr>
+      </w:pPr>
+      <w:r>
+        <w:rPr>
+          <w:rFonts w:eastAsia="Times New Roman" w:cstheme="minorHAnsi"/>
+          <w:lang w:eastAsia="zh-CN"/>
+        </w:rPr>
+        <w:t>PRECONDITIONS:</w:t>
+      </w:r>
+      <w:r>
+        <w:rPr>
+          <w:rFonts w:eastAsia="Times New Roman" w:cstheme="minorHAnsi"/>
+          <w:lang w:eastAsia="zh-CN"/>
+        </w:rPr>
+        <w:t xml:space="preserve"> Running on </w:t>
+      </w:r>
+      <w:r>
+        <w:rPr>
+          <w:rFonts w:eastAsia="Times New Roman" w:cstheme="minorHAnsi"/>
+          <w:lang w:eastAsia="zh-CN"/>
+        </w:rPr>
+        <w:t>java version "1.8.0_221"</w:t>
+      </w:r>
+      <w:r>
+        <w:rPr>
+          <w:rFonts w:eastAsia="Times New Roman" w:cstheme="minorHAnsi"/>
+          <w:lang w:eastAsia="zh-CN"/>
+        </w:rPr>
+        <w:t>, and coffeemaker.jar is in your working directory</w:t>
+      </w:r>
+    </w:p>
+    <w:p>
+      <w:pPr>
+        <w:rPr>
+          <w:rFonts w:eastAsia="Times New Roman" w:cstheme="minorHAnsi"/>
+          <w:lang w:eastAsia="zh-CN"/>
+        </w:rPr>
+      </w:pPr>
+      <w:r>
+        <w:rPr>
+          <w:rFonts w:eastAsia="Times New Roman" w:cstheme="minorHAnsi"/>
+          <w:lang w:eastAsia="zh-CN"/>
+        </w:rPr>
+        <w:t>EXECUTION STEPS:</w:t>
+      </w:r>
+      <w:r>
+        <w:rPr>
+          <w:rFonts w:eastAsia="Times New Roman" w:cstheme="minorHAnsi"/>
+          <w:lang w:eastAsia="zh-CN"/>
+        </w:rPr>
+        <w:t xml:space="preserve"> </w:t>
+      </w:r>
+      <w:r>
+        <w:rPr>
+          <w:rFonts w:eastAsia="Times New Roman" w:cstheme="minorHAnsi"/>
+          <w:lang w:eastAsia="zh-CN"/>
+        </w:rPr>
+        <w:t>As soon as the game begins, type in this order “L &lt;enter&gt;”, “N &lt;enter&gt;”, “N &lt;enter&gt;”, “L &lt;enter&gt;”, “N &lt;enter&gt;”, “N &lt;enter&gt;”, “N &lt;enter&gt;”, “L &lt;enter&gt;”, “</w:t>
+      </w:r>
+      <w:r>
+        <w:rPr>
+          <w:rFonts w:eastAsia="Times New Roman" w:cstheme="minorHAnsi"/>
+          <w:lang w:eastAsia="zh-CN"/>
+        </w:rPr>
+        <w:t>I</w:t>
+      </w:r>
+      <w:r>
+        <w:rPr>
+          <w:rFonts w:eastAsia="Times New Roman" w:cstheme="minorHAnsi"/>
+          <w:lang w:eastAsia="zh-CN"/>
+        </w:rPr>
+        <w:t xml:space="preserve"> &lt;enter&gt;”.</w:t>
+      </w:r>
+    </w:p>
+    <w:p>
+      <w:pPr>
+        <w:rPr>
+          <w:rFonts w:eastAsia="Times New Roman" w:cstheme="minorHAnsi"/>
+          <w:lang w:eastAsia="zh-CN"/>
+        </w:rPr>
+      </w:pPr>
+      <w:r>
+        <w:rPr>
+          <w:rFonts w:eastAsia="Times New Roman" w:cstheme="minorHAnsi"/>
+          <w:lang w:eastAsia="zh-CN"/>
+        </w:rPr>
+        <w:t>POSTCONDITIONS:</w:t>
+      </w:r>
+      <w:r>
+        <w:rPr>
+          <w:rFonts w:eastAsia="Times New Roman" w:cstheme="minorHAnsi"/>
+          <w:lang w:eastAsia="zh-CN"/>
+        </w:rPr>
+        <w:t xml:space="preserve"> </w:t>
+      </w:r>
+      <w:r>
+        <w:rPr>
+          <w:rFonts w:eastAsia="Times New Roman" w:cstheme="minorHAnsi"/>
+          <w:lang w:eastAsia="zh-CN"/>
+        </w:rPr>
+        <w:t xml:space="preserve">The first look command will find creamer, two rooms north and look to find coffee, and another three rooms north and look to find sugar and </w:t>
+      </w:r>
+      <w:r>
+        <w:rPr>
+          <w:rFonts w:eastAsia="Times New Roman" w:cstheme="minorHAnsi"/>
+          <w:lang w:eastAsia="zh-CN"/>
+        </w:rPr>
+        <w:t xml:space="preserve">checking your inventory should display that you have collected </w:t>
+      </w:r>
+      <w:proofErr w:type="gramStart"/>
+      <w:r>
+        <w:rPr>
+          <w:rFonts w:eastAsia="Times New Roman" w:cstheme="minorHAnsi"/>
+          <w:lang w:eastAsia="zh-CN"/>
+        </w:rPr>
+        <w:t>all of</w:t>
+      </w:r>
+      <w:proofErr w:type="gramEnd"/>
+      <w:r>
+        <w:rPr>
+          <w:rFonts w:eastAsia="Times New Roman" w:cstheme="minorHAnsi"/>
+          <w:lang w:eastAsia="zh-CN"/>
+        </w:rPr>
+        <w:t xml:space="preserve"> the items.</w:t>
+      </w:r>
+    </w:p>
+    <w:p>
+      <w:pPr>
+        <w:rPr>
+          <w:rFonts w:eastAsia="Times New Roman" w:cstheme="minorHAnsi"/>
+          <w:lang w:eastAsia="zh-CN"/>
+        </w:rPr>
+      </w:pPr>
+    </w:p>
+    <w:p>
+      <w:pPr>
+        <w:rPr>
+          <w:rFonts w:eastAsia="Times New Roman" w:cstheme="minorHAnsi"/>
+          <w:lang w:eastAsia="zh-CN"/>
+        </w:rPr>
+      </w:pPr>
+      <w:r>
+        <w:rPr>
+          <w:rFonts w:eastAsia="Times New Roman" w:cstheme="minorHAnsi"/>
+          <w:lang w:eastAsia="zh-CN"/>
+        </w:rPr>
+        <w:lastRenderedPageBreak/>
+        <w:t>IDENTIFIER:</w:t>
+      </w:r>
+      <w:r>
+        <w:t xml:space="preserve"> </w:t>
+      </w:r>
+      <w:r>
+        <w:t>LOOK-</w:t>
+      </w:r>
+      <w:proofErr w:type="gramStart"/>
+      <w:r>
+        <w:t>FIRST-ROOM</w:t>
+      </w:r>
+      <w:proofErr w:type="gramEnd"/>
+    </w:p>
+    <w:p>
+      <w:pPr>
+        <w:rPr>
+          <w:rFonts w:eastAsia="Times New Roman" w:cstheme="minorHAnsi"/>
+          <w:lang w:eastAsia="zh-CN"/>
+        </w:rPr>
+      </w:pPr>
+      <w:r>
+        <w:rPr>
+          <w:rFonts w:eastAsia="Times New Roman" w:cstheme="minorHAnsi"/>
+          <w:lang w:eastAsia="zh-CN"/>
+        </w:rPr>
+        <w:t xml:space="preserve">TEST CASE: </w:t>
+      </w:r>
+      <w:r>
+        <w:rPr>
+          <w:rFonts w:eastAsia="Times New Roman" w:cstheme="minorHAnsi"/>
+          <w:lang w:eastAsia="zh-CN"/>
+        </w:rPr>
+        <w:t>FUN-LOOK</w:t>
+      </w:r>
+    </w:p>
+    <w:p>
+      <w:pPr>
+        <w:rPr>
+          <w:rFonts w:eastAsia="Times New Roman" w:cstheme="minorHAnsi"/>
+          <w:lang w:eastAsia="zh-CN"/>
+        </w:rPr>
+      </w:pPr>
+      <w:r>
+        <w:rPr>
+          <w:rFonts w:eastAsia="Times New Roman" w:cstheme="minorHAnsi"/>
+          <w:lang w:eastAsia="zh-CN"/>
+        </w:rPr>
+        <w:t>PRECONDITIONS:</w:t>
+      </w:r>
+      <w:r>
+        <w:rPr>
+          <w:rFonts w:eastAsia="Times New Roman" w:cstheme="minorHAnsi"/>
+          <w:lang w:eastAsia="zh-CN"/>
+        </w:rPr>
+        <w:t xml:space="preserve"> Running on </w:t>
+      </w:r>
+      <w:r>
+        <w:rPr>
+          <w:rFonts w:eastAsia="Times New Roman" w:cstheme="minorHAnsi"/>
+          <w:lang w:eastAsia="zh-CN"/>
+        </w:rPr>
+        <w:t>java version "1.8.0_221"</w:t>
+      </w:r>
+      <w:r>
+        <w:rPr>
+          <w:rFonts w:eastAsia="Times New Roman" w:cstheme="minorHAnsi"/>
+          <w:lang w:eastAsia="zh-CN"/>
+        </w:rPr>
+        <w:t>, and coffeemaker.jar is in your working directory</w:t>
+      </w:r>
+    </w:p>
+    <w:p>
+      <w:pPr>
+        <w:rPr>
+          <w:rFonts w:eastAsia="Times New Roman" w:cstheme="minorHAnsi"/>
+          <w:caps/>
+          <w:lang w:eastAsia="zh-CN"/>
+        </w:rPr>
+      </w:pPr>
+      <w:r>
+        <w:rPr>
+          <w:rFonts w:eastAsia="Times New Roman" w:cstheme="minorHAnsi"/>
+          <w:lang w:eastAsia="zh-CN"/>
+        </w:rPr>
+        <w:t>EXECUTION STEPS:</w:t>
+      </w:r>
+      <w:r>
+        <w:rPr>
+          <w:rFonts w:eastAsia="Times New Roman" w:cstheme="minorHAnsi"/>
+          <w:lang w:eastAsia="zh-CN"/>
+        </w:rPr>
+        <w:t xml:space="preserve"> </w:t>
+      </w:r>
+      <w:r>
+        <w:rPr>
+          <w:rFonts w:eastAsia="Times New Roman" w:cstheme="minorHAnsi"/>
+          <w:lang w:eastAsia="zh-CN"/>
+        </w:rPr>
+        <w:t>As soon as the game begins, type “L” &lt;enter&gt;</w:t>
+      </w:r>
+      <w:r>
+        <w:rPr>
+          <w:rFonts w:eastAsia="Times New Roman" w:cstheme="minorHAnsi"/>
+          <w:lang w:eastAsia="zh-CN"/>
+        </w:rPr>
+        <w:t>.</w:t>
+      </w:r>
+    </w:p>
+    <w:p>
+      <w:pPr>
+        <w:rPr>
+          <w:rFonts w:eastAsia="Times New Roman" w:cstheme="minorHAnsi"/>
+          <w:lang w:eastAsia="zh-CN"/>
+        </w:rPr>
+      </w:pPr>
+      <w:r>
+        <w:rPr>
+          <w:rFonts w:eastAsia="Times New Roman" w:cstheme="minorHAnsi"/>
+          <w:lang w:eastAsia="zh-CN"/>
+        </w:rPr>
+        <w:t>POSTCONDITIONS:</w:t>
+      </w:r>
+    </w:p>
+    <w:p>
+      <w:pPr>
+        <w:rPr>
+          <w:rFonts w:eastAsia="Times New Roman" w:cstheme="minorHAnsi"/>
+          <w:lang w:eastAsia="zh-CN"/>
+        </w:rPr>
+      </w:pPr>
+    </w:p>
+    <w:p>
+      <w:pPr>
+        <w:rPr>
+          <w:rFonts w:eastAsia="Times New Roman" w:cstheme="minorHAnsi"/>
+          <w:lang w:eastAsia="zh-CN"/>
+        </w:rPr>
+      </w:pPr>
+      <w:r>
+        <w:rPr>
+          <w:rFonts w:eastAsia="Times New Roman" w:cstheme="minorHAnsi"/>
+          <w:lang w:eastAsia="zh-CN"/>
+        </w:rPr>
+        <w:t>IDENTIFIER:</w:t>
+      </w:r>
+      <w:r>
+        <w:t xml:space="preserve"> </w:t>
+      </w:r>
+      <w:r>
+        <w:t>ENTER-H</w:t>
+      </w:r>
+    </w:p>
+    <w:p>
+      <w:pPr>
+        <w:rPr>
+          <w:rFonts w:eastAsia="Times New Roman" w:cstheme="minorHAnsi"/>
+          <w:lang w:eastAsia="zh-CN"/>
+        </w:rPr>
+      </w:pPr>
+      <w:r>
+        <w:rPr>
+          <w:rFonts w:eastAsia="Times New Roman" w:cstheme="minorHAnsi"/>
+          <w:lang w:eastAsia="zh-CN"/>
+        </w:rPr>
+        <w:t xml:space="preserve">TEST CASE: </w:t>
+      </w:r>
+      <w:r>
+        <w:rPr>
+          <w:rFonts w:eastAsia="Times New Roman" w:cstheme="minorHAnsi"/>
+          <w:lang w:eastAsia="zh-CN"/>
+        </w:rPr>
+        <w:t>FUN-HELP</w:t>
+      </w:r>
+    </w:p>
+    <w:p>
+      <w:pPr>
+        <w:rPr>
+          <w:rFonts w:eastAsia="Times New Roman" w:cstheme="minorHAnsi"/>
+          <w:lang w:eastAsia="zh-CN"/>
+        </w:rPr>
+      </w:pPr>
+      <w:r>
+        <w:rPr>
+          <w:rFonts w:eastAsia="Times New Roman" w:cstheme="minorHAnsi"/>
+          <w:lang w:eastAsia="zh-CN"/>
+        </w:rPr>
+        <w:t>PRECONDITIONS:</w:t>
+      </w:r>
+      <w:r>
+        <w:rPr>
+          <w:rFonts w:eastAsia="Times New Roman" w:cstheme="minorHAnsi"/>
+          <w:lang w:eastAsia="zh-CN"/>
+        </w:rPr>
+        <w:t xml:space="preserve"> Running on </w:t>
+      </w:r>
+      <w:r>
+        <w:rPr>
+          <w:rFonts w:eastAsia="Times New Roman" w:cstheme="minorHAnsi"/>
+          <w:lang w:eastAsia="zh-CN"/>
+        </w:rPr>
+        <w:t>java version "1.8.0_221"</w:t>
+      </w:r>
+      <w:r>
+        <w:rPr>
+          <w:rFonts w:eastAsia="Times New Roman" w:cstheme="minorHAnsi"/>
+          <w:lang w:eastAsia="zh-CN"/>
+        </w:rPr>
+        <w:t>, and coffeemaker.jar is in your working directory</w:t>
+      </w:r>
+    </w:p>
+    <w:p>
+      <w:pPr>
+        <w:rPr>
+          <w:rFonts w:eastAsia="Times New Roman" w:cstheme="minorHAnsi"/>
+          <w:lang w:eastAsia="zh-CN"/>
+        </w:rPr>
+      </w:pPr>
+      <w:r>
+        <w:rPr>
+          <w:rFonts w:eastAsia="Times New Roman" w:cstheme="minorHAnsi"/>
+          <w:lang w:eastAsia="zh-CN"/>
+        </w:rPr>
+        <w:t>EXECUTION STEPS:</w:t>
+      </w:r>
+      <w:r>
+        <w:rPr>
+          <w:rFonts w:eastAsia="Times New Roman" w:cstheme="minorHAnsi"/>
+          <w:lang w:eastAsia="zh-CN"/>
+        </w:rPr>
+        <w:t xml:space="preserve"> As soon as the game begins, type “H” &lt;enter&gt;</w:t>
+      </w:r>
+      <w:r>
+        <w:rPr>
+          <w:rFonts w:eastAsia="Times New Roman" w:cstheme="minorHAnsi"/>
+          <w:lang w:eastAsia="zh-CN"/>
+        </w:rPr>
+        <w:t>.</w:t>
+      </w:r>
+    </w:p>
+    <w:p>
+      <w:pPr>
+        <w:rPr>
+          <w:rFonts w:eastAsia="Times New Roman" w:cstheme="minorHAnsi"/>
+          <w:lang w:eastAsia="zh-CN"/>
+        </w:rPr>
+      </w:pPr>
+      <w:r>
+        <w:rPr>
+          <w:rFonts w:eastAsia="Times New Roman" w:cstheme="minorHAnsi"/>
+          <w:lang w:eastAsia="zh-CN"/>
+        </w:rPr>
+        <w:t>POSTCONDITIONS:</w:t>
+      </w:r>
+    </w:p>
+    <w:p>
+      <w:pPr>
+        <w:rPr>
+          <w:rFonts w:eastAsia="Times New Roman" w:cstheme="minorHAnsi"/>
+          <w:lang w:eastAsia="zh-CN"/>
+        </w:rPr>
+      </w:pPr>
+    </w:p>
+    <w:p>
+      <w:pPr>
+        <w:rPr>
+          <w:rFonts w:eastAsia="Times New Roman" w:cstheme="minorHAnsi"/>
+          <w:lang w:eastAsia="zh-CN"/>
+        </w:rPr>
+      </w:pPr>
+      <w:r>
+        <w:rPr>
+          <w:rFonts w:eastAsia="Times New Roman" w:cstheme="minorHAnsi"/>
+          <w:lang w:eastAsia="zh-CN"/>
+        </w:rPr>
+        <w:t>IDENTIFIER:</w:t>
+      </w:r>
+      <w:r>
+        <w:t xml:space="preserve"> </w:t>
+      </w:r>
+      <w:proofErr w:type="gramStart"/>
+      <w:r>
+        <w:t>THIRD-ROOM</w:t>
+      </w:r>
+      <w:proofErr w:type="gramEnd"/>
+      <w:r>
+        <w:t>-ADJECTIVE</w:t>
+      </w:r>
+    </w:p>
+    <w:p>
+      <w:pPr>
+        <w:rPr>
+          <w:rFonts w:eastAsia="Times New Roman" w:cstheme="minorHAnsi"/>
+          <w:lang w:eastAsia="zh-CN"/>
+        </w:rPr>
+      </w:pPr>
+      <w:r>
+        <w:rPr>
+          <w:rFonts w:eastAsia="Times New Roman" w:cstheme="minorHAnsi"/>
+          <w:lang w:eastAsia="zh-CN"/>
+        </w:rPr>
+        <w:t xml:space="preserve">TEST CASE: </w:t>
+      </w:r>
+      <w:r>
+        <w:rPr>
+          <w:rFonts w:eastAsia="Times New Roman" w:cstheme="minorHAnsi"/>
+          <w:lang w:eastAsia="zh-CN"/>
+        </w:rPr>
+        <w:t>FUN-UNIQ-ROOM</w:t>
+      </w:r>
+    </w:p>
+    <w:p>
+      <w:pPr>
+        <w:rPr>
+          <w:rFonts w:eastAsia="Times New Roman" w:cstheme="minorHAnsi"/>
+          <w:lang w:eastAsia="zh-CN"/>
+        </w:rPr>
+      </w:pPr>
+      <w:r>
+        <w:rPr>
+          <w:rFonts w:eastAsia="Times New Roman" w:cstheme="minorHAnsi"/>
+          <w:lang w:eastAsia="zh-CN"/>
+        </w:rPr>
+        <w:t>PRECONDITIONS:</w:t>
+      </w:r>
+      <w:r>
+        <w:rPr>
+          <w:rFonts w:eastAsia="Times New Roman" w:cstheme="minorHAnsi"/>
+          <w:lang w:eastAsia="zh-CN"/>
+        </w:rPr>
+        <w:t xml:space="preserve"> Running on </w:t>
+      </w:r>
+      <w:r>
+        <w:rPr>
+          <w:rFonts w:eastAsia="Times New Roman" w:cstheme="minorHAnsi"/>
+          <w:lang w:eastAsia="zh-CN"/>
+        </w:rPr>
+        <w:t>java version "1.8.0_221"</w:t>
+      </w:r>
+      <w:r>
+        <w:rPr>
+          <w:rFonts w:eastAsia="Times New Roman" w:cstheme="minorHAnsi"/>
+          <w:lang w:eastAsia="zh-CN"/>
+        </w:rPr>
+        <w:t>, and coffeemaker.jar is in your working directory</w:t>
+      </w:r>
+    </w:p>
+    <w:p>
+      <w:pPr>
+        <w:rPr>
+          <w:rFonts w:eastAsia="Times New Roman" w:cstheme="minorHAnsi"/>
+          <w:lang w:eastAsia="zh-CN"/>
+        </w:rPr>
+      </w:pPr>
+      <w:r>
+        <w:rPr>
+          <w:rFonts w:eastAsia="Times New Roman" w:cstheme="minorHAnsi"/>
+          <w:lang w:eastAsia="zh-CN"/>
+        </w:rPr>
+        <w:t>EXECUTION STEPS:</w:t>
+      </w:r>
+      <w:r>
+        <w:rPr>
+          <w:rFonts w:eastAsia="Times New Roman" w:cstheme="minorHAnsi"/>
+          <w:lang w:eastAsia="zh-CN"/>
+        </w:rPr>
+        <w:t xml:space="preserve"> As soon as the game begins, type in this order exactly “N” &lt;enter&gt;, “N” &lt;enter&gt;, “N” &lt;enter&gt;.</w:t>
+      </w:r>
+    </w:p>
+    <w:p>
+      <w:pPr>
+        <w:rPr>
+          <w:rFonts w:eastAsia="Times New Roman" w:cstheme="minorHAnsi"/>
+          <w:lang w:eastAsia="zh-CN"/>
+        </w:rPr>
+      </w:pPr>
+      <w:r>
+        <w:rPr>
+          <w:rFonts w:eastAsia="Times New Roman" w:cstheme="minorHAnsi"/>
+          <w:lang w:eastAsia="zh-CN"/>
+        </w:rPr>
+        <w:t>POSTCONDITIONS:</w:t>
+      </w:r>
+      <w:r>
+        <w:rPr>
+          <w:rFonts w:eastAsia="Times New Roman" w:cstheme="minorHAnsi"/>
+          <w:lang w:eastAsia="zh-CN"/>
+        </w:rPr>
+        <w:t xml:space="preserve"> According to the requirement </w:t>
+      </w:r>
+      <w:r>
+        <w:rPr>
+          <w:rFonts w:eastAsia="Times New Roman" w:cstheme="minorHAnsi"/>
+          <w:lang w:eastAsia="zh-CN"/>
+        </w:rPr>
+        <w:t>for FUN-UNIQ-ROOM, each room should have a unique adjective describing it. So</w:t>
+      </w:r>
+      <w:r>
+        <w:rPr>
+          <w:rFonts w:eastAsia="Times New Roman" w:cstheme="minorHAnsi"/>
+          <w:lang w:eastAsia="zh-CN"/>
+        </w:rPr>
+        <w:t>,</w:t>
+      </w:r>
+      <w:r>
+        <w:rPr>
+          <w:rFonts w:eastAsia="Times New Roman" w:cstheme="minorHAnsi"/>
+          <w:lang w:eastAsia="zh-CN"/>
+        </w:rPr>
+        <w:t xml:space="preserve"> the third room should have a unique adjective that describes it.</w:t>
+      </w:r>
+    </w:p>
+    <w:p>
+      <w:pPr>
+        <w:rPr>
+          <w:rFonts w:eastAsia="Times New Roman" w:cstheme="minorHAnsi"/>
+          <w:lang w:eastAsia="zh-CN"/>
+        </w:rPr>
+      </w:pPr>
+    </w:p>
+    <w:p>
+      <w:pPr>
+        <w:rPr>
+          <w:rFonts w:eastAsia="Times New Roman" w:cstheme="minorHAnsi"/>
+          <w:lang w:eastAsia="zh-CN"/>
+        </w:rPr>
+      </w:pPr>
+      <w:r>
+        <w:rPr>
+          <w:rFonts w:eastAsia="Times New Roman" w:cstheme="minorHAnsi"/>
+          <w:lang w:eastAsia="zh-CN"/>
+        </w:rPr>
+        <w:t>IDENTIFIER:</w:t>
+      </w:r>
+      <w:r>
+        <w:t xml:space="preserve"> </w:t>
+      </w:r>
+      <w:r>
+        <w:t>ENTER-MAGIC-LAND</w:t>
+      </w:r>
+    </w:p>
+    <w:p>
+      <w:pPr>
+        <w:rPr>
+          <w:rFonts w:eastAsia="Times New Roman" w:cstheme="minorHAnsi"/>
+          <w:lang w:eastAsia="zh-CN"/>
+        </w:rPr>
+      </w:pPr>
+      <w:r>
+        <w:rPr>
+          <w:rFonts w:eastAsia="Times New Roman" w:cstheme="minorHAnsi"/>
+          <w:lang w:eastAsia="zh-CN"/>
+        </w:rPr>
+        <w:t xml:space="preserve">TEST CASE: </w:t>
+      </w:r>
+      <w:r>
+        <w:t>FUN-UNIQ-ROOM-FURNISHING</w:t>
+      </w:r>
+    </w:p>
+    <w:p>
+      <w:pPr>
+        <w:rPr>
+          <w:rFonts w:eastAsia="Times New Roman" w:cstheme="minorHAnsi"/>
+          <w:lang w:eastAsia="zh-CN"/>
+        </w:rPr>
+      </w:pPr>
+      <w:r>
+        <w:rPr>
+          <w:rFonts w:eastAsia="Times New Roman" w:cstheme="minorHAnsi"/>
+          <w:lang w:eastAsia="zh-CN"/>
+        </w:rPr>
+        <w:t>PRECONDITIONS:</w:t>
+      </w:r>
+      <w:r>
+        <w:rPr>
+          <w:rFonts w:eastAsia="Times New Roman" w:cstheme="minorHAnsi"/>
+          <w:lang w:eastAsia="zh-CN"/>
+        </w:rPr>
+        <w:t xml:space="preserve"> Running on </w:t>
+      </w:r>
+      <w:r>
+        <w:rPr>
+          <w:rFonts w:eastAsia="Times New Roman" w:cstheme="minorHAnsi"/>
+          <w:lang w:eastAsia="zh-CN"/>
+        </w:rPr>
+        <w:t>java version "1.8.0_221"</w:t>
+      </w:r>
+      <w:r>
+        <w:rPr>
+          <w:rFonts w:eastAsia="Times New Roman" w:cstheme="minorHAnsi"/>
+          <w:lang w:eastAsia="zh-CN"/>
+        </w:rPr>
+        <w:t>, and coffeemaker.jar is in your working directory</w:t>
+      </w:r>
+    </w:p>
+    <w:p>
+      <w:pPr>
+        <w:rPr>
+          <w:rFonts w:eastAsia="Times New Roman" w:cstheme="minorHAnsi"/>
+          <w:lang w:eastAsia="zh-CN"/>
+        </w:rPr>
+      </w:pPr>
+      <w:r>
+        <w:rPr>
+          <w:rFonts w:eastAsia="Times New Roman" w:cstheme="minorHAnsi"/>
+          <w:lang w:eastAsia="zh-CN"/>
+        </w:rPr>
+        <w:t>EXECUTION STEPS:</w:t>
+      </w:r>
+      <w:r>
+        <w:rPr>
+          <w:rFonts w:eastAsia="Times New Roman" w:cstheme="minorHAnsi"/>
+          <w:lang w:eastAsia="zh-CN"/>
+        </w:rPr>
+        <w:t xml:space="preserve"> As soon as the game begins, type “S” &lt;enter&gt;</w:t>
+      </w:r>
+      <w:r>
+        <w:rPr>
+          <w:rFonts w:eastAsia="Times New Roman" w:cstheme="minorHAnsi"/>
+          <w:lang w:eastAsia="zh-CN"/>
+        </w:rPr>
+        <w:t>.</w:t>
+      </w:r>
+    </w:p>
+    <w:p>
+      <w:r>
+        <w:rPr>
+          <w:rFonts w:eastAsia="Times New Roman" w:cstheme="minorHAnsi"/>
+          <w:lang w:eastAsia="zh-CN"/>
+        </w:rPr>
+        <w:t>POSTCONDITIONS:</w:t>
+      </w:r>
+      <w:r>
+        <w:rPr>
+          <w:rFonts w:eastAsia="Times New Roman" w:cstheme="minorHAnsi"/>
+          <w:lang w:eastAsia="zh-CN"/>
+        </w:rPr>
+        <w:t xml:space="preserve"> </w:t>
+      </w:r>
+      <w:r>
+        <w:rPr>
+          <w:rFonts w:eastAsia="Times New Roman" w:cstheme="minorHAnsi"/>
+          <w:lang w:eastAsia="zh-CN"/>
+        </w:rPr>
+        <w:t>According to the requirement for FUN-UNIQ-ROOM-FURNISHING that each room should have one and only one unique furnishing visible to the user upon entering the room. By requirement, upon entering the magical land room then a unique furnishing should be visible to the user.</w:t>
+      </w:r>
       <w:r>
         <w:br w:type="page"/>
       </w:r>
@@ -401,6 +2592,152 @@
       </w:r>
     </w:p>
     <w:p>
+      <w:r>
+        <w:t xml:space="preserve"> IDENTIFIER:</w:t>
+      </w:r>
+      <w:r>
+        <w:t xml:space="preserve"> CTRL-Z-EXCEPTION</w:t>
+      </w:r>
+    </w:p>
+    <w:p>
+      <w:r>
+        <w:t>SUMMARY:</w:t>
+      </w:r>
+      <w:r>
+        <w:t xml:space="preserve"> Entering ctrl</w:t>
+      </w:r>
+      <w:proofErr w:type="gramStart"/>
+      <w:r>
+        <w:t>-“</w:t>
+      </w:r>
+      <w:proofErr w:type="gramEnd"/>
+      <w:r>
+        <w:t>z” when prompted for an input produces an exception.</w:t>
+      </w:r>
+    </w:p>
+    <w:p>
+      <w:r>
+        <w:t>DESCRIPTION:</w:t>
+      </w:r>
+      <w:r>
+        <w:t xml:space="preserve"> This was found in ENTER-CTRL-Z test case. If ctrl</w:t>
+      </w:r>
+      <w:proofErr w:type="gramStart"/>
+      <w:r>
+        <w:t>-“</w:t>
+      </w:r>
+      <w:proofErr w:type="gramEnd"/>
+      <w:r>
+        <w:t>z” is entered, then an exception will be thrown.</w:t>
+      </w:r>
+    </w:p>
+    <w:p>
+      <w:r>
+        <w:t>REPRODUCTION STEPS:</w:t>
+      </w:r>
+      <w:r>
+        <w:t xml:space="preserve"> </w:t>
+      </w:r>
+      <w:r>
+        <w:t>Enter java -jar coffeemaker.jar. As soon as the game begins and prompts an input, then type ctrl+"z” &lt;enter&gt;.</w:t>
+      </w:r>
+    </w:p>
+    <w:p>
+      <w:r>
+        <w:t>EXPECTED BEHAVIOR:</w:t>
+      </w:r>
+      <w:r>
+        <w:t xml:space="preserve"> </w:t>
+      </w:r>
+      <w:r>
+        <w:t>The program should display “What?” after typing ctrl</w:t>
+      </w:r>
+      <w:proofErr w:type="gramStart"/>
+      <w:r>
+        <w:t>-”z</w:t>
+      </w:r>
+      <w:proofErr w:type="gramEnd"/>
+      <w:r>
+        <w:t>” &lt;enter&gt;, since ctrl-“z” is not a known command.</w:t>
+      </w:r>
+    </w:p>
+    <w:p>
+      <w:r>
+        <w:t>OBSERVED BEHAVIOR:</w:t>
+      </w:r>
+      <w:r>
+        <w:t xml:space="preserve"> </w:t>
+      </w:r>
+      <w:r>
+        <w:t>The program crashes and gives a no such element exception.</w:t>
+      </w:r>
+    </w:p>
+    <w:p/>
+    <w:p>
+      <w:r>
+        <w:t>IDENTIFIER:</w:t>
+      </w:r>
+      <w:r>
+        <w:t xml:space="preserve"> LOWER-CASE-N</w:t>
+      </w:r>
+    </w:p>
+    <w:p>
+      <w:r>
+        <w:t>SUMMARY:</w:t>
+      </w:r>
+      <w:r>
+        <w:t xml:space="preserve"> </w:t>
+      </w:r>
+      <w:r>
+        <w:t xml:space="preserve">Entering </w:t>
+      </w:r>
+      <w:r>
+        <w:t>lower case “n”</w:t>
+      </w:r>
+      <w:r>
+        <w:t xml:space="preserve"> when prompted for </w:t>
+      </w:r>
+      <w:r>
+        <w:t>is considered unknown.</w:t>
+      </w:r>
+    </w:p>
+    <w:p>
+      <w:r>
+        <w:t>DESCRIPTION:</w:t>
+      </w:r>
+      <w:r>
+        <w:t xml:space="preserve"> This was found in ENTER-LOWER-CASE-N test case. A lower case “n” should be considered the same as the upper case “N” command, however it is not recognized as a command.</w:t>
+      </w:r>
+    </w:p>
+    <w:p>
+      <w:r>
+        <w:t>REPRODUCTION STEPS:</w:t>
+      </w:r>
+      <w:r>
+        <w:t xml:space="preserve"> </w:t>
+      </w:r>
+      <w:r>
+        <w:t xml:space="preserve">Enter java -jar coffeemaker.jar. As soon as the game begins and prompts an input, then type </w:t>
+      </w:r>
+      <w:r>
+        <w:t>exactly the lowercase “n” &lt;enter&gt;</w:t>
+      </w:r>
+      <w:r>
+        <w:t>.</w:t>
+      </w:r>
+    </w:p>
+    <w:p>
+      <w:r>
+        <w:t>EXPECTED BEHAVIOR:</w:t>
+      </w:r>
+      <w:r>
+        <w:t xml:space="preserve"> </w:t>
+      </w:r>
+      <w:r>
+        <w:t>Entering “n” should be case-insensitive and run the North command since “n” and “N” should be the same when the case is insensitive.</w:t>
+      </w:r>
+    </w:p>
+    <w:p>
       <w:pPr>
         <w:rPr>
           <w:b/>
@@ -408,8 +2745,419 @@
         </w:rPr>
       </w:pPr>
       <w:r>
-        <w:t>Write your defects here.</w:t>
-      </w:r>
+        <w:t>OBSERVED BEHAVIOR:</w:t>
+      </w:r>
+      <w:r>
+        <w:t xml:space="preserve"> </w:t>
+      </w:r>
+      <w:r>
+        <w:t>The program does not recognize lowercase “n” as a command and prints “What?” after it is entered.</w:t>
+      </w:r>
+    </w:p>
+    <w:p>
+      <w:pPr>
+        <w:rPr>
+          <w:b/>
+          <w:bCs/>
+        </w:rPr>
+      </w:pPr>
+    </w:p>
+    <w:p>
+      <w:r>
+        <w:t>IDENTIFIER:</w:t>
+      </w:r>
+      <w:r>
+        <w:t xml:space="preserve"> SOUTH-THROUGH-NO-DOOR</w:t>
+      </w:r>
+    </w:p>
+    <w:p>
+      <w:r>
+        <w:t>SUMMARY:</w:t>
+      </w:r>
+      <w:r>
+        <w:t xml:space="preserve"> Entering “S” to move south from the first room, enters a magic land while no south door exists.</w:t>
+      </w:r>
+    </w:p>
+    <w:p>
+      <w:r>
+        <w:t>DESCRIPTION:</w:t>
+      </w:r>
+      <w:r>
+        <w:t xml:space="preserve"> </w:t>
+      </w:r>
+      <w:r>
+        <w:t>This was found in BEGINNING-MOVE-SOUTH test case. The requirement states that you should only be able to move when a door is present, and no door is present that allows the player to move into the magical land.</w:t>
+      </w:r>
+    </w:p>
+    <w:p>
+      <w:r>
+        <w:t>REPRODUCTION STEPS:</w:t>
+      </w:r>
+      <w:r>
+        <w:t xml:space="preserve"> </w:t>
+      </w:r>
+      <w:r>
+        <w:t>Enter java -jar coffeemaker.jar. As soon as the game begins and prompts an input, then type</w:t>
+      </w:r>
+      <w:r>
+        <w:t xml:space="preserve"> “S” &lt;enter&gt;.</w:t>
+      </w:r>
+    </w:p>
+    <w:p>
+      <w:r>
+        <w:t>EXPECTED BEHAVIOR:</w:t>
+      </w:r>
+      <w:r>
+        <w:t xml:space="preserve"> </w:t>
+      </w:r>
+      <w:r>
+        <w:rPr>
+          <w:rFonts w:eastAsia="Times New Roman" w:cstheme="minorHAnsi"/>
+          <w:lang w:eastAsia="zh-CN"/>
+        </w:rPr>
+        <w:t xml:space="preserve">The game should not allow you to move South since no door exists and </w:t>
+      </w:r>
+      <w:r>
+        <w:rPr>
+          <w:rFonts w:eastAsia="Times New Roman" w:cstheme="minorHAnsi"/>
+          <w:lang w:eastAsia="zh-CN"/>
+        </w:rPr>
+        <w:t>print</w:t>
+      </w:r>
+      <w:r>
+        <w:rPr>
+          <w:rFonts w:eastAsia="Times New Roman" w:cstheme="minorHAnsi"/>
+          <w:lang w:eastAsia="zh-CN"/>
+        </w:rPr>
+        <w:t xml:space="preserve"> the </w:t>
+      </w:r>
+      <w:r>
+        <w:rPr>
+          <w:rFonts w:eastAsia="Times New Roman" w:cstheme="minorHAnsi"/>
+          <w:lang w:eastAsia="zh-CN"/>
+        </w:rPr>
+        <w:t xml:space="preserve">following </w:t>
+      </w:r>
+      <w:r>
+        <w:rPr>
+          <w:rFonts w:eastAsia="Times New Roman" w:cstheme="minorHAnsi"/>
+          <w:lang w:eastAsia="zh-CN"/>
+        </w:rPr>
+        <w:t>message: “</w:t>
+      </w:r>
+      <w:r>
+        <w:rPr>
+          <w:rFonts w:eastAsia="Times New Roman" w:cstheme="minorHAnsi"/>
+          <w:lang w:eastAsia="zh-CN"/>
+        </w:rPr>
+        <w:t>A door in that direction does not exist."</w:t>
+      </w:r>
+    </w:p>
+    <w:p>
+      <w:pPr>
+        <w:rPr>
+          <w:b/>
+          <w:bCs/>
+        </w:rPr>
+      </w:pPr>
+      <w:r>
+        <w:lastRenderedPageBreak/>
+        <w:t>OBSERVED BEHAVIOR:</w:t>
+      </w:r>
+      <w:r>
+        <w:t xml:space="preserve"> </w:t>
+      </w:r>
+      <w:r>
+        <w:t>The game allows you to travel South into a magical land, ignoring the requirement for a door.</w:t>
+      </w:r>
+    </w:p>
+    <w:p>
+      <w:pPr>
+        <w:rPr>
+          <w:b/>
+          <w:bCs/>
+        </w:rPr>
+      </w:pPr>
+    </w:p>
+    <w:p>
+      <w:r>
+        <w:t>IDENTIFIER:</w:t>
+      </w:r>
+      <w:r>
+        <w:t xml:space="preserve"> NO-HELP-PRESENTED</w:t>
+      </w:r>
+    </w:p>
+    <w:p>
+      <w:r>
+        <w:t>SUMMARY:</w:t>
+      </w:r>
+      <w:r>
+        <w:t xml:space="preserve"> Entering “H” does no produce any help text and is considered an unknown command.</w:t>
+      </w:r>
+    </w:p>
+    <w:p>
+      <w:r>
+        <w:t>DESCRIPTION:</w:t>
+      </w:r>
+      <w:r>
+        <w:t xml:space="preserve"> </w:t>
+      </w:r>
+      <w:r>
+        <w:t>This was found in ENTER-H test case.</w:t>
+      </w:r>
+      <w:r>
+        <w:t xml:space="preserve"> </w:t>
+      </w:r>
+      <w:r>
+        <w:t>The requirement states that “H” should be a help command that displays a list of commands and their use. The program does not recognize “H” as a command.</w:t>
+      </w:r>
+    </w:p>
+    <w:p>
+      <w:r>
+        <w:t>REPRODUCTION STEPS:</w:t>
+      </w:r>
+      <w:r>
+        <w:t xml:space="preserve"> </w:t>
+      </w:r>
+      <w:r>
+        <w:t xml:space="preserve">Enter java -jar coffeemaker.jar. As soon as the game begins and prompts an input, then type </w:t>
+      </w:r>
+      <w:r>
+        <w:t>“H” &lt;enter&gt;</w:t>
+      </w:r>
+      <w:r>
+        <w:t>.</w:t>
+      </w:r>
+    </w:p>
+    <w:p>
+      <w:r>
+        <w:t>EXPECTED BEHAVIOR:</w:t>
+      </w:r>
+      <w:r>
+        <w:t xml:space="preserve"> </w:t>
+      </w:r>
+      <w:r>
+        <w:t xml:space="preserve">Upon entering "H" for Help, the player </w:t>
+      </w:r>
+      <w:r>
+        <w:t>should</w:t>
+      </w:r>
+      <w:r>
+        <w:t xml:space="preserve"> be shown a listing of possible commands and what their effects are.</w:t>
+      </w:r>
+    </w:p>
+    <w:p>
+      <w:pPr>
+        <w:rPr>
+          <w:b/>
+          <w:bCs/>
+        </w:rPr>
+      </w:pPr>
+      <w:r>
+        <w:t>OBSERVED BEHAVIOR:</w:t>
+      </w:r>
+      <w:r>
+        <w:t xml:space="preserve"> </w:t>
+      </w:r>
+      <w:r>
+        <w:t>The command is considered unknown, and no listing of possible commands and what their effects are not shown to the player. Instead, “What?” is printed to the program after the command.</w:t>
+      </w:r>
+    </w:p>
+    <w:p>
+      <w:pPr>
+        <w:rPr>
+          <w:b/>
+          <w:bCs/>
+        </w:rPr>
+      </w:pPr>
+    </w:p>
+    <w:p>
+      <w:r>
+        <w:t>IDENTIFIER:</w:t>
+      </w:r>
+      <w:r>
+        <w:t xml:space="preserve"> NON-ADJECTIVE-</w:t>
+      </w:r>
+      <w:proofErr w:type="gramStart"/>
+      <w:r>
+        <w:t>THIRD-ROOM</w:t>
+      </w:r>
+      <w:proofErr w:type="gramEnd"/>
+    </w:p>
+    <w:p>
+      <w:r>
+        <w:t>SUMMARY:</w:t>
+      </w:r>
+      <w:r>
+        <w:t xml:space="preserve"> The word describing the third room is refinanced which is a verb.</w:t>
+      </w:r>
+    </w:p>
+    <w:p>
+      <w:r>
+        <w:t>DESCRIPTION:</w:t>
+      </w:r>
+      <w:r>
+        <w:t xml:space="preserve"> </w:t>
+      </w:r>
+      <w:r>
+        <w:t xml:space="preserve">This was found in </w:t>
+      </w:r>
+      <w:proofErr w:type="gramStart"/>
+      <w:r>
+        <w:t>THIRD-ROOM</w:t>
+      </w:r>
+      <w:proofErr w:type="gramEnd"/>
+      <w:r>
+        <w:t>-ADJECTIVE test case.</w:t>
+      </w:r>
+      <w:r>
+        <w:t xml:space="preserve"> A unique adjective should be given to each room that is shown to the player upon entering that room. The third room has a verb instead of an adjective to describe the room.</w:t>
+      </w:r>
+    </w:p>
+    <w:p>
+      <w:r>
+        <w:t>REPRODUCTION STEPS:</w:t>
+      </w:r>
+      <w:r>
+        <w:t xml:space="preserve"> </w:t>
+      </w:r>
+      <w:r>
+        <w:t>Enter java -jar coffeemaker.jar. As soon as the game begins and prompts an input, then type</w:t>
+      </w:r>
+      <w:r>
+        <w:t xml:space="preserve"> in this order “N” &lt;enter&gt;, “N” &lt;enter&gt;, “N” &lt;enter&gt;.</w:t>
+      </w:r>
+    </w:p>
+    <w:p>
+      <w:r>
+        <w:t>EXPECTED BEHAVIOR:</w:t>
+      </w:r>
+      <w:r>
+        <w:t xml:space="preserve"> </w:t>
+      </w:r>
+      <w:r>
+        <w:t>The room should have an adjective that describes the third room.</w:t>
+      </w:r>
+    </w:p>
+    <w:p>
+      <w:pPr>
+        <w:rPr>
+          <w:b/>
+          <w:bCs/>
+        </w:rPr>
+      </w:pPr>
+      <w:r>
+        <w:t>OBSERVED BEHAVIOR:</w:t>
+      </w:r>
+      <w:r>
+        <w:t xml:space="preserve"> </w:t>
+      </w:r>
+      <w:r>
+        <w:t>The word being used to describe the room is “refinanced” which is a verb and not an adjective.</w:t>
+      </w:r>
+    </w:p>
+    <w:p>
+      <w:pPr>
+        <w:rPr>
+          <w:b/>
+          <w:bCs/>
+        </w:rPr>
+      </w:pPr>
+    </w:p>
+    <w:p>
+      <w:r>
+        <w:t>IDENTIFIER:</w:t>
+      </w:r>
+      <w:r>
+        <w:t xml:space="preserve"> MAGIC-LAND-ROOM-NO-UNIQUE-FURNISHING</w:t>
+      </w:r>
+    </w:p>
+    <w:p>
+      <w:r>
+        <w:t>SUMMARY:</w:t>
+      </w:r>
+      <w:r>
+        <w:t xml:space="preserve"> The magic land despite being able to be entered, has no unique furnishing shown to the player.</w:t>
+      </w:r>
+    </w:p>
+    <w:p>
+      <w:r>
+        <w:t>DESCRIPTION:</w:t>
+      </w:r>
+      <w:r>
+        <w:t xml:space="preserve"> </w:t>
+      </w:r>
+      <w:r>
+        <w:t>This was found in ENTER-MAGIC-LAND test case.</w:t>
+      </w:r>
+      <w:r>
+        <w:t xml:space="preserve"> The requirements state that each room should have a unique furnishing that is displayed to the user. In the case of the magical land, which does not </w:t>
+      </w:r>
+      <w:proofErr w:type="gramStart"/>
+      <w:r>
+        <w:t>state</w:t>
+      </w:r>
+      <w:proofErr w:type="gramEnd"/>
+      <w:r>
+        <w:t xml:space="preserve"> it isn’t a room, does not display a unique furnishing.</w:t>
+      </w:r>
+    </w:p>
+    <w:p>
+      <w:r>
+        <w:lastRenderedPageBreak/>
+        <w:t>REPRODUCTION STEPS:</w:t>
+      </w:r>
+      <w:r>
+        <w:t xml:space="preserve"> </w:t>
+      </w:r>
+      <w:r>
+        <w:t xml:space="preserve">Enter java -jar coffeemaker.jar. As soon as the game begins and prompts an input, then type </w:t>
+      </w:r>
+      <w:r>
+        <w:t>“S” &lt;enter&gt;.</w:t>
+      </w:r>
+    </w:p>
+    <w:p>
+      <w:r>
+        <w:t>EXPECTED BEHAVIOR:</w:t>
+      </w:r>
+      <w:r>
+        <w:t xml:space="preserve"> </w:t>
+      </w:r>
+      <w:r>
+        <w:t>When the player enters a room, then a single unique furnishing should be shown to the player that is in that room.</w:t>
+      </w:r>
+    </w:p>
+    <w:p>
+      <w:pPr>
+        <w:rPr>
+          <w:b/>
+          <w:bCs/>
+        </w:rPr>
+      </w:pPr>
+      <w:r>
+        <w:t>OBSERVED BEHAVIOR:</w:t>
+      </w:r>
+      <w:r>
+        <w:t xml:space="preserve"> </w:t>
+      </w:r>
+      <w:r>
+        <w:t xml:space="preserve">When entering the magic land, no furnishing is </w:t>
+      </w:r>
+      <w:r>
+        <w:t>displayed,</w:t>
+      </w:r>
+      <w:r>
+        <w:t xml:space="preserve"> and the user is sent back to the beginning room of the house.</w:t>
+      </w:r>
+    </w:p>
+    <w:p>
+      <w:pPr>
+        <w:rPr>
+          <w:b/>
+          <w:bCs/>
+        </w:rPr>
+      </w:pPr>
     </w:p>
     <w:sectPr>
       <w:pgSz w:w="12240" w:h="15840"/>

</xml_diff>